<commit_message>
LP36131: Kompletierung d. Doku.
</commit_message>
<xml_diff>
--- a/DMAS.AEC/40.DMAS_AEC.Umsetzung/Dokumentation/dmas.AoEC.showcase.docx
+++ b/DMAS.AEC/40.DMAS_AEC.Umsetzung/Dokumentation/dmas.AoEC.showcase.docx
@@ -34,7 +34,7 @@
           <w:sz w:val="48"/>
           <w:szCs w:val="48"/>
         </w:rPr>
-        <w:t>Showcase</w:t>
+        <w:t>Snowflake</w:t>
       </w:r>
     </w:p>
     <w:p>
@@ -53,7 +53,7 @@
           <w:sz w:val="40"/>
           <w:szCs w:val="40"/>
         </w:rPr>
-        <w:t>Snowflake</w:t>
+        <w:t xml:space="preserve">Showcase </w:t>
       </w:r>
       <w:r>
         <w:rPr>
@@ -62,7 +62,7 @@
           <w:sz w:val="40"/>
           <w:szCs w:val="40"/>
         </w:rPr>
-        <w:t xml:space="preserve"> (Atlas </w:t>
+        <w:t xml:space="preserve">Atlas </w:t>
       </w:r>
       <w:proofErr w:type="spellStart"/>
       <w:r>
@@ -115,15 +115,6 @@
         <w:t>Complexity</w:t>
       </w:r>
       <w:proofErr w:type="spellEnd"/>
-      <w:r>
-        <w:rPr>
-          <w:b/>
-          <w:bCs/>
-          <w:sz w:val="40"/>
-          <w:szCs w:val="40"/>
-        </w:rPr>
-        <w:t>)</w:t>
-      </w:r>
     </w:p>
     <w:p/>
     <w:tbl>
@@ -335,7 +326,7 @@
     </w:p>
     <w:p>
       <w:r>
-        <w:t>Der Showcase</w:t>
+        <w:t>Er</w:t>
       </w:r>
       <w:r>
         <w:t xml:space="preserve"> lehnt sich an den </w:t>
@@ -381,7 +372,21 @@
       </w:r>
       <w:proofErr w:type="spellEnd"/>
       <w:r>
-        <w:t xml:space="preserve"> Concept zu verstehen.</w:t>
+        <w:t xml:space="preserve"> Concept zu verstehen</w:t>
+      </w:r>
+      <w:r>
+        <w:t xml:space="preserve">, mit dem die grundlegenden Muster für ähnlich gelagerte </w:t>
+      </w:r>
+      <w:proofErr w:type="gramStart"/>
+      <w:r>
+        <w:t>Aufgab</w:t>
+      </w:r>
+      <w:proofErr w:type="gramEnd"/>
+      <w:r>
+        <w:t xml:space="preserve"> en erarbeitet sind</w:t>
+      </w:r>
+      <w:r>
+        <w:t>.</w:t>
       </w:r>
     </w:p>
     <w:p>
@@ -428,8 +433,13 @@
         </w:numPr>
       </w:pPr>
       <w:r>
-        <w:t>Konvertierung von speziellen Datenformaten, hier Stata</w:t>
-      </w:r>
+        <w:t xml:space="preserve">Konvertierung von speziellen Datenformaten, hier </w:t>
+      </w:r>
+      <w:proofErr w:type="spellStart"/>
+      <w:r>
+        <w:t>Stata</w:t>
+      </w:r>
+      <w:proofErr w:type="spellEnd"/>
       <w:r>
         <w:t>-</w:t>
       </w:r>
@@ -513,20 +523,70 @@
       </w:r>
     </w:p>
     <w:p>
-      <w:pPr>
+      <w:r>
+        <w:t>Eine fa</w:t>
+      </w:r>
+      <w:r>
+        <w:t>c</w:t>
+      </w:r>
+      <w:r>
+        <w:t>hliche Problembe</w:t>
+      </w:r>
+      <w:r>
+        <w:t>s</w:t>
+      </w:r>
+      <w:r>
+        <w:t xml:space="preserve">chreibung findet sich in </w:t>
+      </w:r>
+      <w:r>
+        <w:t xml:space="preserve"> </w:t>
+      </w:r>
+      <w:r>
         <w:rPr>
-          <w:i/>
-          <w:iCs/>
-          <w:color w:val="007BB8"/>
+          <w:lang w:val="en-GB"/>
         </w:rPr>
-      </w:pPr>
+        <w:t>'Atlas</w:t>
+      </w:r>
       <w:r>
         <w:rPr>
-          <w:i/>
-          <w:iCs/>
-          <w:color w:val="007BB8"/>
+          <w:lang w:val="en-GB"/>
         </w:rPr>
-        <w:t>Fachliche Beschreibung steht noch aus.</w:t>
+        <w:t xml:space="preserve"> of Economical Complexity</w:t>
+      </w:r>
+      <w:r>
+        <w:t xml:space="preserve">' (AoEC) </w:t>
+      </w:r>
+      <w:r>
+        <w:t>in</w:t>
+      </w:r>
+      <w:r>
+        <w:t xml:space="preserve"> dem 'Harvard Dataverse' (</w:t>
+      </w:r>
+      <w:hyperlink r:id="rId9" w:history="1">
+        <w:r>
+          <w:rPr>
+            <w:rStyle w:val="Hyperlink"/>
+          </w:rPr>
+          <w:t>https://dataverse.ha</w:t>
+        </w:r>
+        <w:r>
+          <w:rPr>
+            <w:rStyle w:val="Hyperlink"/>
+          </w:rPr>
+          <w:t>r</w:t>
+        </w:r>
+        <w:r>
+          <w:rPr>
+            <w:rStyle w:val="Hyperlink"/>
+          </w:rPr>
+          <w:t>vard.edu/dataverse/atlas</w:t>
+        </w:r>
+      </w:hyperlink>
+      <w:r>
+        <w:t>)</w:t>
+      </w:r>
+      <w:r>
+        <w:t>.</w:t>
       </w:r>
     </w:p>
     <w:p>
@@ -637,7 +697,7 @@
                     <pic:cNvPicPr/>
                   </pic:nvPicPr>
                   <pic:blipFill>
-                    <a:blip r:embed="rId9"/>
+                    <a:blip r:embed="rId10"/>
                     <a:stretch>
                       <a:fillRect/>
                     </a:stretch>
@@ -803,13 +863,29 @@
       </w:r>
       <w:r>
         <w:tab/>
-        <w:t xml:space="preserve">Üblicherweise werden die binären Stata-Daten für allgemeine </w:t>
+        <w:t xml:space="preserve">Üblicherweise werden die binären </w:t>
+      </w:r>
+      <w:proofErr w:type="spellStart"/>
+      <w:r>
+        <w:t>Stata</w:t>
+      </w:r>
+      <w:proofErr w:type="spellEnd"/>
+      <w:r>
+        <w:t xml:space="preserve">-Daten für allgemeine </w:t>
       </w:r>
       <w:r>
         <w:t>System</w:t>
       </w:r>
       <w:r>
-        <w:t xml:space="preserve"> (nicht-Stata) verfügbar gemacht, indem sie in CSV</w:t>
+        <w:t xml:space="preserve"> (nicht-</w:t>
+      </w:r>
+      <w:proofErr w:type="spellStart"/>
+      <w:r>
+        <w:t>Stata</w:t>
+      </w:r>
+      <w:proofErr w:type="spellEnd"/>
+      <w:r>
+        <w:t>) verfügbar gemacht, indem sie in CSV</w:t>
       </w:r>
       <w:r>
         <w:t>-Files konvertiert werden. In Snowflake kann diese Konvertierung aber ohne explizite physische Ablage erfolgen, d.h. die Daten werden transient konvertiert und danach sofort, ohne dauerhaft gespeichert zu werden, in die Datenbanktabellen geschrieben.</w:t>
@@ -895,15 +971,6 @@
         <w:t>Tableau</w:t>
       </w:r>
     </w:p>
-    <w:p>
-      <w:pPr>
-        <w:pStyle w:val="berschrift2"/>
-      </w:pPr>
-      <w:r>
-        <w:t>Fachliche Systembeschreibung</w:t>
-      </w:r>
-    </w:p>
-    <w:p/>
     <w:p>
       <w:pPr>
         <w:pStyle w:val="berschrift2"/>
@@ -936,7 +1003,7 @@
                     <pic:cNvPicPr/>
                   </pic:nvPicPr>
                   <pic:blipFill>
-                    <a:blip r:embed="rId10">
+                    <a:blip r:embed="rId11">
                       <a:extLst>
                         <a:ext uri="{28A0092B-C50C-407E-A947-70E740481C1C}">
                           <a14:useLocalDpi xmlns:a14="http://schemas.microsoft.com/office/drawing/2010/main" val="0"/>
@@ -1280,15 +1347,116 @@
     </w:p>
     <w:p>
       <w:pPr>
-        <w:spacing w:after="0"/>
-      </w:pPr>
+        <w:pStyle w:val="berschrift2"/>
+      </w:pPr>
+      <w:r>
+        <w:lastRenderedPageBreak/>
+        <w:t>Voraussetzungen</w:t>
+      </w:r>
+    </w:p>
+    <w:p>
+      <w:r>
+        <w:t>Der Showcase wurde mit einem Trial-Account von Snowflake entwickelt. Die Rahmenbedingungen dieses Account enden am 16.04.2025. Die dort abgelegten Daten sind dann zu den Bedingungen des Trail-Accounts grundsätzlich nicht mehr erreichbar, es sei denn, der Account würde in einen regulären, d.h. bezahlten, umgewandelt werden</w:t>
+      </w:r>
+    </w:p>
+    <w:p>
+      <w:r>
+        <w:t>.</w:t>
+      </w:r>
+    </w:p>
+    <w:p>
+      <w:r>
+        <w:t>Um den Showcase wieder verfügbar zu machen, werden benötigt:</w:t>
+      </w:r>
+    </w:p>
+    <w:p>
+      <w:pPr>
+        <w:pStyle w:val="Listenabsatz"/>
+        <w:numPr>
+          <w:ilvl w:val="0"/>
+          <w:numId w:val="43"/>
+        </w:numPr>
+      </w:pPr>
+      <w:r>
+        <w:t>Ein neuer Snowflake-Account</w:t>
+      </w:r>
+    </w:p>
+    <w:p>
+      <w:pPr>
+        <w:pStyle w:val="Listenabsatz"/>
+        <w:numPr>
+          <w:ilvl w:val="0"/>
+          <w:numId w:val="43"/>
+        </w:numPr>
+      </w:pPr>
+      <w:r>
+        <w:t>Einige elementare Kenntnisse im Umgang mit Snowflake</w:t>
+      </w:r>
+    </w:p>
+    <w:p>
+      <w:pPr>
+        <w:ind w:left="360"/>
+      </w:pPr>
+    </w:p>
+    <w:p>
+      <w:pPr>
+        <w:ind w:left="360"/>
+      </w:pPr>
+      <w:r>
+        <w:t xml:space="preserve">Im Anhang </w:t>
+      </w:r>
+      <w:r>
+        <w:fldChar w:fldCharType="begin"/>
+      </w:r>
+      <w:r>
+        <w:instrText xml:space="preserve"> REF _Ref195356154 \h </w:instrText>
+      </w:r>
+      <w:r>
+        <w:fldChar w:fldCharType="separate"/>
+      </w:r>
+      <w:r>
+        <w:t>Snowflake-Voraussetzungen</w:t>
+      </w:r>
+      <w:r>
+        <w:fldChar w:fldCharType="end"/>
+      </w:r>
+      <w:r>
+        <w:t xml:space="preserve"> (Kap. </w:t>
+      </w:r>
+      <w:r>
+        <w:fldChar w:fldCharType="begin"/>
+      </w:r>
+      <w:r>
+        <w:instrText xml:space="preserve"> REF _Ref195356154 \r \h </w:instrText>
+      </w:r>
+      <w:r>
+        <w:fldChar w:fldCharType="separate"/>
+      </w:r>
+      <w:r>
+        <w:t>6.3</w:t>
+      </w:r>
+      <w:r>
+        <w:fldChar w:fldCharType="end"/>
+      </w:r>
+      <w:r>
+        <w:t>)</w:t>
+      </w:r>
+      <w:r>
+        <w:t xml:space="preserve"> findet sich eine kurze</w:t>
+      </w:r>
+      <w:r>
+        <w:t xml:space="preserve"> Anleitung zum Umgang mit Snowflake.</w:t>
+      </w:r>
     </w:p>
     <w:p/>
     <w:p>
       <w:pPr>
         <w:pStyle w:val="berschrift1"/>
-      </w:pPr>
-      <w:r>
+        <w:pageBreakBefore/>
+        <w:ind w:left="431" w:hanging="431"/>
+      </w:pPr>
+      <w:r>
+        <w:lastRenderedPageBreak/>
         <w:t>Aufbau</w:t>
       </w:r>
     </w:p>
@@ -1379,7 +1547,7 @@
       <w:r>
         <w:t xml:space="preserve">einem GitHub-Repository </w:t>
       </w:r>
-      <w:hyperlink r:id="rId11" w:history="1">
+      <w:hyperlink r:id="rId12" w:history="1">
         <w:proofErr w:type="spellStart"/>
         <w:r>
           <w:rPr>
@@ -3564,7 +3732,6 @@
           </w:tcPr>
           <w:p>
             <w:r>
-              <w:lastRenderedPageBreak/>
               <w:t>Datamart</w:t>
             </w:r>
           </w:p>
@@ -3587,6 +3754,7 @@
         <w:pStyle w:val="berschrift1"/>
       </w:pPr>
       <w:r>
+        <w:lastRenderedPageBreak/>
         <w:t>Laden der Daten</w:t>
       </w:r>
     </w:p>
@@ -3610,7 +3778,7 @@
       <w:r>
         <w:t xml:space="preserve">Falls kein regulärer Snowflake-Account verfügbar ist, dann kann über </w:t>
       </w:r>
-      <w:hyperlink r:id="rId12" w:history="1">
+      <w:hyperlink r:id="rId13" w:history="1">
         <w:r>
           <w:rPr>
             <w:rStyle w:val="Hyperlink"/>
@@ -3823,7 +3991,6 @@
                 <w:szCs w:val="20"/>
               </w:rPr>
             </w:pPr>
-            <w:proofErr w:type="spellStart"/>
             <w:r>
               <w:rPr>
                 <w:sz w:val="20"/>
@@ -3831,7 +3998,6 @@
               </w:rPr>
               <w:t>snowSQL</w:t>
             </w:r>
-            <w:proofErr w:type="spellEnd"/>
           </w:p>
         </w:tc>
         <w:tc>
@@ -4287,7 +4453,7 @@
       <w:r>
         <w:t xml:space="preserve">Die Stammdaten zum Showcase können aus dem Internet-Auftritt des </w:t>
       </w:r>
-      <w:hyperlink r:id="rId13" w:history="1">
+      <w:hyperlink r:id="rId14" w:history="1">
         <w:r>
           <w:rPr>
             <w:rStyle w:val="Hyperlink"/>
@@ -4454,7 +4620,6 @@
         <w:pStyle w:val="berschrift3"/>
       </w:pPr>
       <w:r>
-        <w:lastRenderedPageBreak/>
         <w:t>Tabellen der Stammdaten</w:t>
       </w:r>
     </w:p>
@@ -4685,6 +4850,7 @@
               <w:ind w:left="714" w:hanging="357"/>
             </w:pPr>
             <w:r>
+              <w:lastRenderedPageBreak/>
               <w:t>RAW_</w:t>
             </w:r>
             <w:r>
@@ -5677,7 +5843,6 @@
         </w:numPr>
       </w:pPr>
       <w:r>
-        <w:lastRenderedPageBreak/>
         <w:t>leitet aus den CSV-Daten die jeweilige Tabellenstruktur ab und legt oder überschreibt die Zieltabelle mit dieser Struktur</w:t>
       </w:r>
     </w:p>
@@ -5700,6 +5865,7 @@
         <w:keepNext/>
       </w:pPr>
       <w:r>
+        <w:lastRenderedPageBreak/>
         <w:t xml:space="preserve">Tabelle </w:t>
       </w:r>
       <w:r>
@@ -6608,7 +6774,6 @@
         <w:keepNext/>
       </w:pPr>
       <w:r>
-        <w:lastRenderedPageBreak/>
         <w:t xml:space="preserve">Tabelle </w:t>
       </w:r>
       <w:r>
@@ -7112,6 +7277,7 @@
                 <w:sz w:val="20"/>
                 <w:szCs w:val="20"/>
               </w:rPr>
+              <w:lastRenderedPageBreak/>
               <w:t>3</w:t>
             </w:r>
           </w:p>
@@ -7279,7 +7445,7 @@
                     <pic:cNvPicPr/>
                   </pic:nvPicPr>
                   <pic:blipFill>
-                    <a:blip r:embed="rId14">
+                    <a:blip r:embed="rId15">
                       <a:extLst>
                         <a:ext uri="{28A0092B-C50C-407E-A947-70E740481C1C}">
                           <a14:useLocalDpi xmlns:a14="http://schemas.microsoft.com/office/drawing/2010/main" val="0"/>
@@ -7589,7 +7755,6 @@
                 <w:sz w:val="18"/>
                 <w:szCs w:val="18"/>
               </w:rPr>
-              <w:lastRenderedPageBreak/>
               <w:t>RAW_HS12_COUNTRY_COUNTRY_PRODUCT_YEAR_4_2017_2021</w:t>
             </w:r>
           </w:p>
@@ -7758,6 +7923,7 @@
                 <w:sz w:val="18"/>
                 <w:szCs w:val="18"/>
               </w:rPr>
+              <w:lastRenderedPageBreak/>
               <w:t>RAW_HS12_COUNTRY_COUNTRY_PRODUCT_YEAR_6_2017_2021</w:t>
             </w:r>
           </w:p>
@@ -8941,7 +9107,6 @@
                 <w:sz w:val="20"/>
                 <w:szCs w:val="20"/>
               </w:rPr>
-              <w:lastRenderedPageBreak/>
               <w:t>File-Format HS12_CSV erstellen</w:t>
             </w:r>
           </w:p>
@@ -9047,7 +9212,6 @@
                 <w:sz w:val="18"/>
                 <w:szCs w:val="18"/>
               </w:rPr>
-              <w:lastRenderedPageBreak/>
               <w:t>Die erstellten DB-Objekte sind:</w:t>
             </w:r>
           </w:p>
@@ -9153,7 +9317,6 @@
                 <w:sz w:val="18"/>
                 <w:szCs w:val="18"/>
               </w:rPr>
-              <w:lastRenderedPageBreak/>
               <w:t>File-Format HS12_CSV</w:t>
             </w:r>
           </w:p>
@@ -10446,7 +10609,6 @@
                 <w:sz w:val="20"/>
                 <w:szCs w:val="20"/>
               </w:rPr>
-              <w:lastRenderedPageBreak/>
               <w:t>pandas</w:t>
             </w:r>
           </w:p>
@@ -10651,6 +10813,7 @@
                 <w:sz w:val="20"/>
                 <w:szCs w:val="20"/>
               </w:rPr>
+              <w:lastRenderedPageBreak/>
               <w:t>SQLAlchemy</w:t>
             </w:r>
             <w:proofErr w:type="spellEnd"/>
@@ -11352,19 +11515,7 @@
               <w:rPr>
                 <w:rFonts w:ascii="Courier New" w:hAnsi="Courier New" w:cs="Courier New"/>
               </w:rPr>
-              <w:t>HS12_</w:t>
-            </w:r>
-            <w:r>
-              <w:rPr>
-                <w:rFonts w:ascii="Courier New" w:hAnsi="Courier New" w:cs="Courier New"/>
-              </w:rPr>
-              <w:t>PROD_</w:t>
-            </w:r>
-            <w:r>
-              <w:rPr>
-                <w:rFonts w:ascii="Courier New" w:hAnsi="Courier New" w:cs="Courier New"/>
-              </w:rPr>
-              <w:t>FLOW_TOTALS</w:t>
+              <w:t>HS12_PROD_FLOW_TOTALS</w:t>
             </w:r>
           </w:p>
         </w:tc>
@@ -11519,16 +11670,7 @@
             </w:r>
             <w:proofErr w:type="spellEnd"/>
             <w:r>
-              <w:t xml:space="preserve">  aufbereitete </w:t>
-            </w:r>
-            <w:r>
-              <w:t>Zusa</w:t>
-            </w:r>
-            <w:r>
-              <w:t>m</w:t>
-            </w:r>
-            <w:r>
-              <w:t>menfassung über alle Produkte</w:t>
+              <w:t xml:space="preserve">  aufbereitete Zusammenfassung über alle Produkte</w:t>
             </w:r>
           </w:p>
         </w:tc>
@@ -11554,7 +11696,6 @@
               <w:rPr>
                 <w:rFonts w:ascii="Courier New" w:hAnsi="Courier New" w:cs="Courier New"/>
               </w:rPr>
-              <w:lastRenderedPageBreak/>
               <w:t>HS12_FLOW_TABLEAU</w:t>
             </w:r>
           </w:p>
@@ -11614,6 +11755,7 @@
         <w:pStyle w:val="berschrift3"/>
       </w:pPr>
       <w:r>
+        <w:lastRenderedPageBreak/>
         <w:t>Laden der Tabellen des Datamart</w:t>
       </w:r>
     </w:p>
@@ -11644,10 +11786,7 @@
         <w:fldChar w:fldCharType="end"/>
       </w:r>
       <w:r>
-        <w:t xml:space="preserve">: </w:t>
-      </w:r>
-      <w:r>
-        <w:t>A</w:t>
+        <w:t>: A</w:t>
       </w:r>
       <w:r>
         <w:t>blauf</w:t>
@@ -12070,7 +12209,7 @@
       <w:r>
         <w:t xml:space="preserve"> wird ein spezieller Treiber benötigt, der über  </w:t>
       </w:r>
-      <w:hyperlink r:id="rId15" w:history="1">
+      <w:hyperlink r:id="rId16" w:history="1">
         <w:r>
           <w:rPr>
             <w:rStyle w:val="Hyperlink"/>
@@ -12290,10 +12429,7 @@
           </w:tcPr>
           <w:p>
             <w:r>
-              <w:t>Username</w:t>
-            </w:r>
-            <w:r>
-              <w:t xml:space="preserve"> aus Account-Einrichtung</w:t>
+              <w:t>Username aus Account-Einrichtung</w:t>
             </w:r>
           </w:p>
         </w:tc>
@@ -12333,6 +12469,9 @@
         <w:keepNext/>
       </w:pPr>
       <w:r>
+        <w:rPr>
+          <w:noProof/>
+        </w:rPr>
         <w:drawing>
           <wp:inline distT="0" distB="0" distL="0" distR="0" wp14:anchorId="0FADB228" wp14:editId="203BD741">
             <wp:extent cx="2424112" cy="2552700"/>
@@ -12349,7 +12488,7 @@
                     <pic:cNvPicPr/>
                   </pic:nvPicPr>
                   <pic:blipFill>
-                    <a:blip r:embed="rId16"/>
+                    <a:blip r:embed="rId17"/>
                     <a:stretch>
                       <a:fillRect/>
                     </a:stretch>
@@ -12471,6 +12610,9 @@
     <w:p/>
     <w:p>
       <w:r>
+        <w:rPr>
+          <w:noProof/>
+        </w:rPr>
         <w:drawing>
           <wp:inline distT="0" distB="0" distL="0" distR="0" wp14:anchorId="266C46F8" wp14:editId="10453A84">
             <wp:extent cx="5760720" cy="3463290"/>
@@ -12487,7 +12629,7 @@
                     <pic:cNvPicPr/>
                   </pic:nvPicPr>
                   <pic:blipFill>
-                    <a:blip r:embed="rId17"/>
+                    <a:blip r:embed="rId18"/>
                     <a:stretch>
                       <a:fillRect/>
                     </a:stretch>
@@ -12776,7 +12918,7 @@
       <w:r>
         <w:t xml:space="preserve">sind im Github-Repository </w:t>
       </w:r>
-      <w:hyperlink r:id="rId18" w:history="1">
+      <w:hyperlink r:id="rId19" w:history="1">
         <w:proofErr w:type="spellStart"/>
         <w:r>
           <w:rPr>
@@ -13368,6 +13510,1511 @@
       </w:tr>
     </w:tbl>
     <w:p/>
+    <w:p>
+      <w:pPr>
+        <w:pStyle w:val="berschrift2"/>
+      </w:pPr>
+      <w:bookmarkStart w:id="2" w:name="_Ref195356154"/>
+      <w:r>
+        <w:t>Snowflake-Voraussetzungen</w:t>
+      </w:r>
+      <w:bookmarkEnd w:id="2"/>
+    </w:p>
+    <w:p>
+      <w:pPr>
+        <w:pStyle w:val="berschrift3"/>
+      </w:pPr>
+      <w:r>
+        <w:t>Snowflake-Account</w:t>
+      </w:r>
+    </w:p>
+    <w:p>
+      <w:r>
+        <w:t xml:space="preserve">Falls kein regulärer Snowflake-Account verfügbar ist, dann kann über </w:t>
+      </w:r>
+      <w:hyperlink r:id="rId20" w:history="1">
+        <w:r>
+          <w:rPr>
+            <w:rStyle w:val="Hyperlink"/>
+          </w:rPr>
+          <w:t>www.snowflake.com/</w:t>
+        </w:r>
+      </w:hyperlink>
+      <w:r>
+        <w:t xml:space="preserve"> ein Trial-Account eingerichtet werden. Dieser Account besitzt dann ein Anfangsbudget von 400 USD und ist 30 Tage gültig. Nach Ablauf dieser Frist ist ein Arbeiten mit dem Account nicht mehr möglich, es sei denn, er würde in einen regulären Account umgewandelt werden.</w:t>
+      </w:r>
+    </w:p>
+    <w:p/>
+    <w:p>
+      <w:r>
+        <w:t>Für den Showcase genügt ein Account mit der Standard-Edition.</w:t>
+      </w:r>
+    </w:p>
+    <w:p/>
+    <w:p>
+      <w:r>
+        <w:lastRenderedPageBreak/>
+        <w:t xml:space="preserve">Nach der Beantragung eines Account </w:t>
+      </w:r>
+      <w:r>
+        <w:t>erhält man</w:t>
+      </w:r>
+      <w:r>
+        <w:t xml:space="preserve"> E-Mail</w:t>
+      </w:r>
+      <w:r>
+        <w:t>s</w:t>
+      </w:r>
+      <w:r>
+        <w:t xml:space="preserve"> von </w:t>
+      </w:r>
+      <w:r>
+        <w:t>'</w:t>
+      </w:r>
+      <w:r>
+        <w:t>Snowflake</w:t>
+      </w:r>
+      <w:r>
+        <w:t xml:space="preserve"> Computing':</w:t>
+      </w:r>
+    </w:p>
+    <w:p>
+      <w:pPr>
+        <w:pStyle w:val="Listenabsatz"/>
+        <w:numPr>
+          <w:ilvl w:val="0"/>
+          <w:numId w:val="44"/>
+        </w:numPr>
+      </w:pPr>
+      <w:r>
+        <w:t>'</w:t>
+      </w:r>
+      <w:r>
+        <w:t xml:space="preserve">Activate </w:t>
+      </w:r>
+      <w:proofErr w:type="spellStart"/>
+      <w:r>
+        <w:t>your</w:t>
+      </w:r>
+      <w:proofErr w:type="spellEnd"/>
+      <w:r>
+        <w:t xml:space="preserve"> Snowflake </w:t>
+      </w:r>
+      <w:proofErr w:type="spellStart"/>
+      <w:r>
+        <w:t>account</w:t>
+      </w:r>
+      <w:proofErr w:type="spellEnd"/>
+      <w:r>
+        <w:t>' zur Aktivierung des Account mit einer URL zum Login. In dieser URL ist auch die von Snowflake erteilte Company-ID und der Account-Name enthalten</w:t>
+      </w:r>
+    </w:p>
+    <w:p>
+      <w:pPr>
+        <w:pStyle w:val="Listenabsatz"/>
+        <w:numPr>
+          <w:ilvl w:val="0"/>
+          <w:numId w:val="44"/>
+        </w:numPr>
+      </w:pPr>
+      <w:r>
+        <w:t>'</w:t>
+      </w:r>
+      <w:r>
+        <w:t xml:space="preserve">Welcome </w:t>
+      </w:r>
+      <w:proofErr w:type="spellStart"/>
+      <w:r>
+        <w:t>to</w:t>
+      </w:r>
+      <w:proofErr w:type="spellEnd"/>
+      <w:r>
+        <w:t xml:space="preserve"> Snowflake!</w:t>
+      </w:r>
+      <w:r>
+        <w:t xml:space="preserve">', in der </w:t>
+      </w:r>
+      <w:r>
+        <w:t xml:space="preserve">gewählte Username bestätigt und die </w:t>
+      </w:r>
+      <w:proofErr w:type="spellStart"/>
+      <w:r>
+        <w:t>dedicated</w:t>
+      </w:r>
+      <w:proofErr w:type="spellEnd"/>
+      <w:r>
+        <w:t xml:space="preserve"> URL mitgeteilt wird.</w:t>
+      </w:r>
+    </w:p>
+    <w:p/>
+    <w:p>
+      <w:pPr>
+        <w:pStyle w:val="berschrift3"/>
+      </w:pPr>
+      <w:r>
+        <w:t>Snowflake-Logon</w:t>
+      </w:r>
+    </w:p>
+    <w:p>
+      <w:r>
+        <w:rPr>
+          <w:noProof/>
+        </w:rPr>
+        <mc:AlternateContent>
+          <mc:Choice Requires="wps">
+            <w:drawing>
+              <wp:anchor distT="0" distB="0" distL="114300" distR="114300" simplePos="0" relativeHeight="251659264" behindDoc="0" locked="0" layoutInCell="1" allowOverlap="1" wp14:anchorId="54753C5C" wp14:editId="571088F8">
+                <wp:simplePos x="0" y="0"/>
+                <wp:positionH relativeFrom="column">
+                  <wp:posOffset>3272155</wp:posOffset>
+                </wp:positionH>
+                <wp:positionV relativeFrom="paragraph">
+                  <wp:posOffset>1042035</wp:posOffset>
+                </wp:positionV>
+                <wp:extent cx="1724025" cy="457200"/>
+                <wp:effectExtent l="1352550" t="381000" r="66675" b="114300"/>
+                <wp:wrapNone/>
+                <wp:docPr id="1713176001" name="Legende: Linie 1"/>
+                <wp:cNvGraphicFramePr/>
+                <a:graphic xmlns:a="http://schemas.openxmlformats.org/drawingml/2006/main">
+                  <a:graphicData uri="http://schemas.microsoft.com/office/word/2010/wordprocessingShape">
+                    <wps:wsp>
+                      <wps:cNvSpPr/>
+                      <wps:spPr>
+                        <a:xfrm>
+                          <a:off x="0" y="0"/>
+                          <a:ext cx="1724025" cy="457200"/>
+                        </a:xfrm>
+                        <a:prstGeom prst="borderCallout1">
+                          <a:avLst>
+                            <a:gd name="adj1" fmla="val 18750"/>
+                            <a:gd name="adj2" fmla="val -8333"/>
+                            <a:gd name="adj3" fmla="val -75000"/>
+                            <a:gd name="adj4" fmla="val -73182"/>
+                          </a:avLst>
+                        </a:prstGeom>
+                        <a:solidFill>
+                          <a:srgbClr val="FFFA32"/>
+                        </a:solidFill>
+                        <a:ln w="12700">
+                          <a:prstDash val="sysDash"/>
+                          <a:headEnd type="none" w="med" len="med"/>
+                          <a:tailEnd type="triangle" w="med" len="med"/>
+                        </a:ln>
+                        <a:effectLst>
+                          <a:outerShdw blurRad="50800" dist="38100" dir="8100000" algn="tr" rotWithShape="0">
+                            <a:prstClr val="black">
+                              <a:alpha val="40000"/>
+                            </a:prstClr>
+                          </a:outerShdw>
+                        </a:effectLst>
+                      </wps:spPr>
+                      <wps:style>
+                        <a:lnRef idx="2">
+                          <a:schemeClr val="accent1">
+                            <a:shade val="15000"/>
+                          </a:schemeClr>
+                        </a:lnRef>
+                        <a:fillRef idx="1">
+                          <a:schemeClr val="accent1"/>
+                        </a:fillRef>
+                        <a:effectRef idx="0">
+                          <a:schemeClr val="accent1"/>
+                        </a:effectRef>
+                        <a:fontRef idx="minor">
+                          <a:schemeClr val="lt1"/>
+                        </a:fontRef>
+                      </wps:style>
+                      <wps:txbx>
+                        <w:txbxContent>
+                          <w:p>
+                            <w:pPr>
+                              <w:jc w:val="center"/>
+                              <w:rPr>
+                                <w:color w:val="000000" w:themeColor="text1"/>
+                                <w14:shadow w14:blurRad="38100" w14:dist="19050" w14:dir="2700000" w14:sx="100000" w14:sy="100000" w14:kx="0" w14:ky="0" w14:algn="tl">
+                                  <w14:schemeClr w14:val="dk1">
+                                    <w14:alpha w14:val="60000"/>
+                                  </w14:schemeClr>
+                                </w14:shadow>
+                                <w14:textOutline w14:w="0" w14:cap="flat" w14:cmpd="sng" w14:algn="ctr">
+                                  <w14:noFill/>
+                                  <w14:prstDash w14:val="solid"/>
+                                  <w14:round/>
+                                </w14:textOutline>
+                              </w:rPr>
+                            </w:pPr>
+                            <w:proofErr w:type="spellStart"/>
+                            <w:r>
+                              <w:rPr>
+                                <w:color w:val="000000" w:themeColor="text1"/>
+                                <w14:shadow w14:blurRad="38100" w14:dist="19050" w14:dir="2700000" w14:sx="100000" w14:sy="100000" w14:kx="0" w14:ky="0" w14:algn="tl">
+                                  <w14:schemeClr w14:val="dk1">
+                                    <w14:alpha w14:val="60000"/>
+                                  </w14:schemeClr>
+                                </w14:shadow>
+                                <w14:textOutline w14:w="0" w14:cap="flat" w14:cmpd="sng" w14:algn="ctr">
+                                  <w14:noFill/>
+                                  <w14:prstDash w14:val="solid"/>
+                                  <w14:round/>
+                                </w14:textOutline>
+                              </w:rPr>
+                              <w:t>dedicated</w:t>
+                            </w:r>
+                            <w:proofErr w:type="spellEnd"/>
+                            <w:r>
+                              <w:rPr>
+                                <w:color w:val="000000" w:themeColor="text1"/>
+                                <w14:shadow w14:blurRad="38100" w14:dist="19050" w14:dir="2700000" w14:sx="100000" w14:sy="100000" w14:kx="0" w14:ky="0" w14:algn="tl">
+                                  <w14:schemeClr w14:val="dk1">
+                                    <w14:alpha w14:val="60000"/>
+                                  </w14:schemeClr>
+                                </w14:shadow>
+                                <w14:textOutline w14:w="0" w14:cap="flat" w14:cmpd="sng" w14:algn="ctr">
+                                  <w14:noFill/>
+                                  <w14:prstDash w14:val="solid"/>
+                                  <w14:round/>
+                                </w14:textOutline>
+                              </w:rPr>
+                              <w:t xml:space="preserve"> URL</w:t>
+                            </w:r>
+                            <w:r>
+                              <w:rPr>
+                                <w:color w:val="000000" w:themeColor="text1"/>
+                                <w14:shadow w14:blurRad="38100" w14:dist="19050" w14:dir="2700000" w14:sx="100000" w14:sy="100000" w14:kx="0" w14:ky="0" w14:algn="tl">
+                                  <w14:schemeClr w14:val="dk1">
+                                    <w14:alpha w14:val="60000"/>
+                                  </w14:schemeClr>
+                                </w14:shadow>
+                                <w14:textOutline w14:w="0" w14:cap="flat" w14:cmpd="sng" w14:algn="ctr">
+                                  <w14:noFill/>
+                                  <w14:prstDash w14:val="solid"/>
+                                  <w14:round/>
+                                </w14:textOutline>
+                              </w:rPr>
+                              <w:t xml:space="preserve"> aus Anmeldungs-Mail</w:t>
+                            </w:r>
+                          </w:p>
+                        </w:txbxContent>
+                      </wps:txbx>
+                      <wps:bodyPr rot="0" spcFirstLastPara="0" vertOverflow="overflow" horzOverflow="overflow" vert="horz" wrap="square" lIns="91440" tIns="45720" rIns="91440" bIns="45720" numCol="1" spcCol="0" rtlCol="0" fromWordArt="0" anchor="ctr" anchorCtr="0" forceAA="0" compatLnSpc="1">
+                        <a:prstTxWarp prst="textNoShape">
+                          <a:avLst/>
+                        </a:prstTxWarp>
+                        <a:noAutofit/>
+                      </wps:bodyPr>
+                    </wps:wsp>
+                  </a:graphicData>
+                </a:graphic>
+                <wp14:sizeRelH relativeFrom="margin">
+                  <wp14:pctWidth>0</wp14:pctWidth>
+                </wp14:sizeRelH>
+              </wp:anchor>
+            </w:drawing>
+          </mc:Choice>
+          <mc:Fallback>
+            <w:pict>
+              <v:shapetype w14:anchorId="54753C5C" id="_x0000_t47" coordsize="21600,21600" o:spt="47" adj="-8280,24300,-1800,4050" path="m@0@1l@2@3nfem,l21600,r,21600l,21600xe">
+                <v:stroke joinstyle="miter"/>
+                <v:formulas>
+                  <v:f eqn="val #0"/>
+                  <v:f eqn="val #1"/>
+                  <v:f eqn="val #2"/>
+                  <v:f eqn="val #3"/>
+                </v:formulas>
+                <v:path arrowok="t" o:extrusionok="f" gradientshapeok="t" o:connecttype="custom" o:connectlocs="@0,@1;10800,0;10800,21600;0,10800;21600,10800"/>
+                <v:handles>
+                  <v:h position="#0,#1"/>
+                  <v:h position="#2,#3"/>
+                </v:handles>
+                <o:callout v:ext="edit" type="oneSegment" on="t"/>
+              </v:shapetype>
+              <v:shape id="Legende: Linie 1" o:spid="_x0000_s1026" type="#_x0000_t47" style="position:absolute;margin-left:257.65pt;margin-top:82.05pt;width:135.75pt;height:36pt;z-index:251659264;visibility:visible;mso-wrap-style:square;mso-width-percent:0;mso-wrap-distance-left:9pt;mso-wrap-distance-top:0;mso-wrap-distance-right:9pt;mso-wrap-distance-bottom:0;mso-position-horizontal:absolute;mso-position-horizontal-relative:text;mso-position-vertical:absolute;mso-position-vertical-relative:text;mso-width-percent:0;mso-width-relative:margin;v-text-anchor:middle" o:gfxdata="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" adj="-15807,-16200" fillcolor="#fffa32" strokecolor="#030e13 [484]" strokeweight="1pt">
+                <v:stroke dashstyle="3 1" startarrow="block"/>
+                <v:shadow on="t" color="black" opacity="26214f" origin=".5,-.5" offset="-.74836mm,.74836mm"/>
+                <v:textbox>
+                  <w:txbxContent>
+                    <w:p>
+                      <w:pPr>
+                        <w:jc w:val="center"/>
+                        <w:rPr>
+                          <w:color w:val="000000" w:themeColor="text1"/>
+                          <w14:shadow w14:blurRad="38100" w14:dist="19050" w14:dir="2700000" w14:sx="100000" w14:sy="100000" w14:kx="0" w14:ky="0" w14:algn="tl">
+                            <w14:schemeClr w14:val="dk1">
+                              <w14:alpha w14:val="60000"/>
+                            </w14:schemeClr>
+                          </w14:shadow>
+                          <w14:textOutline w14:w="0" w14:cap="flat" w14:cmpd="sng" w14:algn="ctr">
+                            <w14:noFill/>
+                            <w14:prstDash w14:val="solid"/>
+                            <w14:round/>
+                          </w14:textOutline>
+                        </w:rPr>
+                      </w:pPr>
+                      <w:proofErr w:type="spellStart"/>
+                      <w:r>
+                        <w:rPr>
+                          <w:color w:val="000000" w:themeColor="text1"/>
+                          <w14:shadow w14:blurRad="38100" w14:dist="19050" w14:dir="2700000" w14:sx="100000" w14:sy="100000" w14:kx="0" w14:ky="0" w14:algn="tl">
+                            <w14:schemeClr w14:val="dk1">
+                              <w14:alpha w14:val="60000"/>
+                            </w14:schemeClr>
+                          </w14:shadow>
+                          <w14:textOutline w14:w="0" w14:cap="flat" w14:cmpd="sng" w14:algn="ctr">
+                            <w14:noFill/>
+                            <w14:prstDash w14:val="solid"/>
+                            <w14:round/>
+                          </w14:textOutline>
+                        </w:rPr>
+                        <w:t>dedicated</w:t>
+                      </w:r>
+                      <w:proofErr w:type="spellEnd"/>
+                      <w:r>
+                        <w:rPr>
+                          <w:color w:val="000000" w:themeColor="text1"/>
+                          <w14:shadow w14:blurRad="38100" w14:dist="19050" w14:dir="2700000" w14:sx="100000" w14:sy="100000" w14:kx="0" w14:ky="0" w14:algn="tl">
+                            <w14:schemeClr w14:val="dk1">
+                              <w14:alpha w14:val="60000"/>
+                            </w14:schemeClr>
+                          </w14:shadow>
+                          <w14:textOutline w14:w="0" w14:cap="flat" w14:cmpd="sng" w14:algn="ctr">
+                            <w14:noFill/>
+                            <w14:prstDash w14:val="solid"/>
+                            <w14:round/>
+                          </w14:textOutline>
+                        </w:rPr>
+                        <w:t xml:space="preserve"> URL</w:t>
+                      </w:r>
+                      <w:r>
+                        <w:rPr>
+                          <w:color w:val="000000" w:themeColor="text1"/>
+                          <w14:shadow w14:blurRad="38100" w14:dist="19050" w14:dir="2700000" w14:sx="100000" w14:sy="100000" w14:kx="0" w14:ky="0" w14:algn="tl">
+                            <w14:schemeClr w14:val="dk1">
+                              <w14:alpha w14:val="60000"/>
+                            </w14:schemeClr>
+                          </w14:shadow>
+                          <w14:textOutline w14:w="0" w14:cap="flat" w14:cmpd="sng" w14:algn="ctr">
+                            <w14:noFill/>
+                            <w14:prstDash w14:val="solid"/>
+                            <w14:round/>
+                          </w14:textOutline>
+                        </w:rPr>
+                        <w:t xml:space="preserve"> aus Anmeldungs-Mail</w:t>
+                      </w:r>
+                    </w:p>
+                  </w:txbxContent>
+                </v:textbox>
+              </v:shape>
+            </w:pict>
+          </mc:Fallback>
+        </mc:AlternateContent>
+      </w:r>
+      <w:r>
+        <w:drawing>
+          <wp:anchor distT="0" distB="0" distL="114300" distR="114300" simplePos="0" relativeHeight="251658240" behindDoc="0" locked="0" layoutInCell="1" allowOverlap="1" wp14:anchorId="78BFA004" wp14:editId="11DD5055">
+            <wp:simplePos x="0" y="0"/>
+            <wp:positionH relativeFrom="column">
+              <wp:posOffset>-4445</wp:posOffset>
+            </wp:positionH>
+            <wp:positionV relativeFrom="paragraph">
+              <wp:posOffset>184785</wp:posOffset>
+            </wp:positionV>
+            <wp:extent cx="5760720" cy="4693920"/>
+            <wp:effectExtent l="0" t="0" r="0" b="0"/>
+            <wp:wrapTopAndBottom/>
+            <wp:docPr id="467333172" name="Grafik 1" descr="Ein Bild, das Text, Screenshot, Software, Computersymbol enthält.&#10;&#10;KI-generierte Inhalte können fehlerhaft sein."/>
+            <wp:cNvGraphicFramePr>
+              <a:graphicFrameLocks xmlns:a="http://schemas.openxmlformats.org/drawingml/2006/main" noChangeAspect="1"/>
+            </wp:cNvGraphicFramePr>
+            <a:graphic xmlns:a="http://schemas.openxmlformats.org/drawingml/2006/main">
+              <a:graphicData uri="http://schemas.openxmlformats.org/drawingml/2006/picture">
+                <pic:pic xmlns:pic="http://schemas.openxmlformats.org/drawingml/2006/picture">
+                  <pic:nvPicPr>
+                    <pic:cNvPr id="467333172" name="Grafik 1" descr="Ein Bild, das Text, Screenshot, Software, Computersymbol enthält.&#10;&#10;KI-generierte Inhalte können fehlerhaft sein."/>
+                    <pic:cNvPicPr/>
+                  </pic:nvPicPr>
+                  <pic:blipFill>
+                    <a:blip r:embed="rId21">
+                      <a:extLst>
+                        <a:ext uri="{28A0092B-C50C-407E-A947-70E740481C1C}">
+                          <a14:useLocalDpi xmlns:a14="http://schemas.microsoft.com/office/drawing/2010/main" val="0"/>
+                        </a:ext>
+                      </a:extLst>
+                    </a:blip>
+                    <a:stretch>
+                      <a:fillRect/>
+                    </a:stretch>
+                  </pic:blipFill>
+                  <pic:spPr>
+                    <a:xfrm>
+                      <a:off x="0" y="0"/>
+                      <a:ext cx="5760720" cy="4693920"/>
+                    </a:xfrm>
+                    <a:prstGeom prst="rect">
+                      <a:avLst/>
+                    </a:prstGeom>
+                  </pic:spPr>
+                </pic:pic>
+              </a:graphicData>
+            </a:graphic>
+            <wp14:sizeRelH relativeFrom="page">
+              <wp14:pctWidth>0</wp14:pctWidth>
+            </wp14:sizeRelH>
+            <wp14:sizeRelV relativeFrom="page">
+              <wp14:pctHeight>0</wp14:pctHeight>
+            </wp14:sizeRelV>
+          </wp:anchor>
+        </w:drawing>
+      </w:r>
+    </w:p>
+    <w:p/>
+    <w:p>
+      <w:pPr>
+        <w:pStyle w:val="berschrift3"/>
+      </w:pPr>
+      <w:r>
+        <w:t>Arbeiten mit einem Snowflake-Worksheet</w:t>
+      </w:r>
+    </w:p>
+    <w:p>
+      <w:proofErr w:type="spellStart"/>
+      <w:r>
+        <w:t>Snowsight</w:t>
+      </w:r>
+      <w:proofErr w:type="spellEnd"/>
+      <w:r>
+        <w:t xml:space="preserve"> ist das Web-Interface zu Snowflake.</w:t>
+      </w:r>
+    </w:p>
+    <w:p>
+      <w:r>
+        <w:t xml:space="preserve">Worksheet erstellen:   </w:t>
+      </w:r>
+      <w:proofErr w:type="spellStart"/>
+      <w:r>
+        <w:t>Snowsight</w:t>
+      </w:r>
+      <w:proofErr w:type="spellEnd"/>
+      <w:r>
+        <w:t xml:space="preserve"> &gt; Projects &gt; Worksheets &gt; +</w:t>
+      </w:r>
+      <w:r>
+        <w:t xml:space="preserve"> &gt; SQL-Worksheet</w:t>
+      </w:r>
+    </w:p>
+    <w:p>
+      <w:r>
+        <w:rPr>
+          <w:noProof/>
+        </w:rPr>
+        <w:lastRenderedPageBreak/>
+        <mc:AlternateContent>
+          <mc:Choice Requires="wps">
+            <w:drawing>
+              <wp:anchor distT="0" distB="0" distL="114300" distR="114300" simplePos="0" relativeHeight="251664384" behindDoc="0" locked="0" layoutInCell="1" allowOverlap="1" wp14:anchorId="25281951" wp14:editId="79805F9C">
+                <wp:simplePos x="0" y="0"/>
+                <wp:positionH relativeFrom="column">
+                  <wp:posOffset>2519680</wp:posOffset>
+                </wp:positionH>
+                <wp:positionV relativeFrom="paragraph">
+                  <wp:posOffset>1024255</wp:posOffset>
+                </wp:positionV>
+                <wp:extent cx="1838325" cy="495300"/>
+                <wp:effectExtent l="95250" t="133350" r="676275" b="114300"/>
+                <wp:wrapNone/>
+                <wp:docPr id="300607344" name="Legende: Linie 1"/>
+                <wp:cNvGraphicFramePr/>
+                <a:graphic xmlns:a="http://schemas.openxmlformats.org/drawingml/2006/main">
+                  <a:graphicData uri="http://schemas.microsoft.com/office/word/2010/wordprocessingShape">
+                    <wps:wsp>
+                      <wps:cNvSpPr/>
+                      <wps:spPr>
+                        <a:xfrm>
+                          <a:off x="0" y="0"/>
+                          <a:ext cx="1838325" cy="495300"/>
+                        </a:xfrm>
+                        <a:prstGeom prst="borderCallout1">
+                          <a:avLst>
+                            <a:gd name="adj1" fmla="val 48333"/>
+                            <a:gd name="adj2" fmla="val 102030"/>
+                            <a:gd name="adj3" fmla="val -17956"/>
+                            <a:gd name="adj4" fmla="val 136143"/>
+                          </a:avLst>
+                        </a:prstGeom>
+                        <a:solidFill>
+                          <a:srgbClr val="FFFA32"/>
+                        </a:solidFill>
+                        <a:ln w="12700">
+                          <a:prstDash val="sysDash"/>
+                          <a:headEnd type="none" w="med" len="med"/>
+                          <a:tailEnd type="triangle" w="med" len="med"/>
+                        </a:ln>
+                        <a:effectLst>
+                          <a:outerShdw blurRad="50800" dist="38100" dir="8100000" algn="tr" rotWithShape="0">
+                            <a:prstClr val="black">
+                              <a:alpha val="40000"/>
+                            </a:prstClr>
+                          </a:outerShdw>
+                        </a:effectLst>
+                      </wps:spPr>
+                      <wps:style>
+                        <a:lnRef idx="2">
+                          <a:schemeClr val="accent1">
+                            <a:shade val="15000"/>
+                          </a:schemeClr>
+                        </a:lnRef>
+                        <a:fillRef idx="1">
+                          <a:schemeClr val="accent1"/>
+                        </a:fillRef>
+                        <a:effectRef idx="0">
+                          <a:schemeClr val="accent1"/>
+                        </a:effectRef>
+                        <a:fontRef idx="minor">
+                          <a:schemeClr val="lt1"/>
+                        </a:fontRef>
+                      </wps:style>
+                      <wps:txbx>
+                        <w:txbxContent>
+                          <w:p>
+                            <w:pPr>
+                              <w:jc w:val="center"/>
+                              <w:rPr>
+                                <w:color w:val="000000" w:themeColor="text1"/>
+                                <w14:shadow w14:blurRad="38100" w14:dist="19050" w14:dir="2700000" w14:sx="100000" w14:sy="100000" w14:kx="0" w14:ky="0" w14:algn="tl">
+                                  <w14:schemeClr w14:val="dk1">
+                                    <w14:alpha w14:val="60000"/>
+                                  </w14:schemeClr>
+                                </w14:shadow>
+                                <w14:textOutline w14:w="0" w14:cap="flat" w14:cmpd="sng" w14:algn="ctr">
+                                  <w14:noFill/>
+                                  <w14:prstDash w14:val="solid"/>
+                                  <w14:round/>
+                                </w14:textOutline>
+                              </w:rPr>
+                            </w:pPr>
+                            <w:proofErr w:type="spellStart"/>
+                            <w:r>
+                              <w:rPr>
+                                <w:color w:val="000000" w:themeColor="text1"/>
+                              </w:rPr>
+                              <w:t>Snowsight</w:t>
+                            </w:r>
+                            <w:proofErr w:type="spellEnd"/>
+                            <w:r>
+                              <w:rPr>
+                                <w:color w:val="000000" w:themeColor="text1"/>
+                              </w:rPr>
+                              <w:t xml:space="preserve"> &gt; Projects &gt; Worksheets &gt; +</w:t>
+                            </w:r>
+                          </w:p>
+                        </w:txbxContent>
+                      </wps:txbx>
+                      <wps:bodyPr rot="0" spcFirstLastPara="0" vertOverflow="overflow" horzOverflow="overflow" vert="horz" wrap="square" lIns="91440" tIns="45720" rIns="91440" bIns="45720" numCol="1" spcCol="0" rtlCol="0" fromWordArt="0" anchor="ctr" anchorCtr="0" forceAA="0" compatLnSpc="1">
+                        <a:prstTxWarp prst="textNoShape">
+                          <a:avLst/>
+                        </a:prstTxWarp>
+                        <a:noAutofit/>
+                      </wps:bodyPr>
+                    </wps:wsp>
+                  </a:graphicData>
+                </a:graphic>
+                <wp14:sizeRelH relativeFrom="margin">
+                  <wp14:pctWidth>0</wp14:pctWidth>
+                </wp14:sizeRelH>
+                <wp14:sizeRelV relativeFrom="margin">
+                  <wp14:pctHeight>0</wp14:pctHeight>
+                </wp14:sizeRelV>
+              </wp:anchor>
+            </w:drawing>
+          </mc:Choice>
+          <mc:Fallback>
+            <w:pict>
+              <v:shape w14:anchorId="25281951" id="_x0000_s1027" type="#_x0000_t47" style="position:absolute;margin-left:198.4pt;margin-top:80.65pt;width:144.75pt;height:39pt;z-index:251664384;visibility:visible;mso-wrap-style:square;mso-width-percent:0;mso-height-percent:0;mso-wrap-distance-left:9pt;mso-wrap-distance-top:0;mso-wrap-distance-right:9pt;mso-wrap-distance-bottom:0;mso-position-horizontal:absolute;mso-position-horizontal-relative:text;mso-position-vertical:absolute;mso-position-vertical-relative:text;mso-width-percent:0;mso-height-percent:0;mso-width-relative:margin;mso-height-relative:margin;v-text-anchor:middle" o:gfxdata="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" adj="29407,-3878,22038,10440" fillcolor="#fffa32" strokecolor="#030e13 [484]" strokeweight="1pt">
+                <v:stroke dashstyle="3 1" startarrow="block"/>
+                <v:shadow on="t" color="black" opacity="26214f" origin=".5,-.5" offset="-.74836mm,.74836mm"/>
+                <v:textbox>
+                  <w:txbxContent>
+                    <w:p>
+                      <w:pPr>
+                        <w:jc w:val="center"/>
+                        <w:rPr>
+                          <w:color w:val="000000" w:themeColor="text1"/>
+                          <w14:shadow w14:blurRad="38100" w14:dist="19050" w14:dir="2700000" w14:sx="100000" w14:sy="100000" w14:kx="0" w14:ky="0" w14:algn="tl">
+                            <w14:schemeClr w14:val="dk1">
+                              <w14:alpha w14:val="60000"/>
+                            </w14:schemeClr>
+                          </w14:shadow>
+                          <w14:textOutline w14:w="0" w14:cap="flat" w14:cmpd="sng" w14:algn="ctr">
+                            <w14:noFill/>
+                            <w14:prstDash w14:val="solid"/>
+                            <w14:round/>
+                          </w14:textOutline>
+                        </w:rPr>
+                      </w:pPr>
+                      <w:proofErr w:type="spellStart"/>
+                      <w:r>
+                        <w:rPr>
+                          <w:color w:val="000000" w:themeColor="text1"/>
+                        </w:rPr>
+                        <w:t>Snowsight</w:t>
+                      </w:r>
+                      <w:proofErr w:type="spellEnd"/>
+                      <w:r>
+                        <w:rPr>
+                          <w:color w:val="000000" w:themeColor="text1"/>
+                        </w:rPr>
+                        <w:t xml:space="preserve"> &gt; Projects &gt; Worksheets &gt; +</w:t>
+                      </w:r>
+                    </w:p>
+                  </w:txbxContent>
+                </v:textbox>
+                <o:callout v:ext="edit" minusx="t"/>
+              </v:shape>
+            </w:pict>
+          </mc:Fallback>
+        </mc:AlternateContent>
+      </w:r>
+      <w:r>
+        <w:drawing>
+          <wp:inline distT="0" distB="0" distL="0" distR="0" wp14:anchorId="58308FF2" wp14:editId="317CE492">
+            <wp:extent cx="5760720" cy="4693920"/>
+            <wp:effectExtent l="0" t="0" r="0" b="0"/>
+            <wp:docPr id="1601117360" name="Grafik 1" descr="Ein Bild, das Text, Screenshot, Software, Computersymbol enthält.&#10;&#10;KI-generierte Inhalte können fehlerhaft sein."/>
+            <wp:cNvGraphicFramePr>
+              <a:graphicFrameLocks xmlns:a="http://schemas.openxmlformats.org/drawingml/2006/main" noChangeAspect="1"/>
+            </wp:cNvGraphicFramePr>
+            <a:graphic xmlns:a="http://schemas.openxmlformats.org/drawingml/2006/main">
+              <a:graphicData uri="http://schemas.openxmlformats.org/drawingml/2006/picture">
+                <pic:pic xmlns:pic="http://schemas.openxmlformats.org/drawingml/2006/picture">
+                  <pic:nvPicPr>
+                    <pic:cNvPr id="1601117360" name="Grafik 1" descr="Ein Bild, das Text, Screenshot, Software, Computersymbol enthält.&#10;&#10;KI-generierte Inhalte können fehlerhaft sein."/>
+                    <pic:cNvPicPr/>
+                  </pic:nvPicPr>
+                  <pic:blipFill>
+                    <a:blip r:embed="rId22"/>
+                    <a:stretch>
+                      <a:fillRect/>
+                    </a:stretch>
+                  </pic:blipFill>
+                  <pic:spPr>
+                    <a:xfrm>
+                      <a:off x="0" y="0"/>
+                      <a:ext cx="5760720" cy="4693920"/>
+                    </a:xfrm>
+                    <a:prstGeom prst="rect">
+                      <a:avLst/>
+                    </a:prstGeom>
+                  </pic:spPr>
+                </pic:pic>
+              </a:graphicData>
+            </a:graphic>
+          </wp:inline>
+        </w:drawing>
+      </w:r>
+    </w:p>
+    <w:p/>
+    <w:p>
+      <w:r>
+        <w:rPr>
+          <w:noProof/>
+        </w:rPr>
+        <w:lastRenderedPageBreak/>
+        <mc:AlternateContent>
+          <mc:Choice Requires="wps">
+            <w:drawing>
+              <wp:anchor distT="0" distB="0" distL="114300" distR="114300" simplePos="0" relativeHeight="251669504" behindDoc="0" locked="0" layoutInCell="1" allowOverlap="1" wp14:anchorId="2C9DD8C5" wp14:editId="2337F47B">
+                <wp:simplePos x="0" y="0"/>
+                <wp:positionH relativeFrom="column">
+                  <wp:posOffset>1629410</wp:posOffset>
+                </wp:positionH>
+                <wp:positionV relativeFrom="paragraph">
+                  <wp:posOffset>2181860</wp:posOffset>
+                </wp:positionV>
+                <wp:extent cx="1838325" cy="495300"/>
+                <wp:effectExtent l="495300" t="628650" r="66675" b="114300"/>
+                <wp:wrapNone/>
+                <wp:docPr id="924036538" name="Legende: Linie 1"/>
+                <wp:cNvGraphicFramePr/>
+                <a:graphic xmlns:a="http://schemas.openxmlformats.org/drawingml/2006/main">
+                  <a:graphicData uri="http://schemas.microsoft.com/office/word/2010/wordprocessingShape">
+                    <wps:wsp>
+                      <wps:cNvSpPr/>
+                      <wps:spPr>
+                        <a:xfrm>
+                          <a:off x="0" y="0"/>
+                          <a:ext cx="1838325" cy="495300"/>
+                        </a:xfrm>
+                        <a:prstGeom prst="borderCallout1">
+                          <a:avLst>
+                            <a:gd name="adj1" fmla="val -9359"/>
+                            <a:gd name="adj2" fmla="val 30009"/>
+                            <a:gd name="adj3" fmla="val -117956"/>
+                            <a:gd name="adj4" fmla="val -22924"/>
+                          </a:avLst>
+                        </a:prstGeom>
+                        <a:solidFill>
+                          <a:srgbClr val="FFFA32"/>
+                        </a:solidFill>
+                        <a:ln w="12700">
+                          <a:prstDash val="sysDash"/>
+                          <a:headEnd type="none" w="med" len="med"/>
+                          <a:tailEnd type="triangle" w="med" len="med"/>
+                        </a:ln>
+                        <a:effectLst>
+                          <a:outerShdw blurRad="50800" dist="38100" dir="8100000" algn="tr" rotWithShape="0">
+                            <a:prstClr val="black">
+                              <a:alpha val="40000"/>
+                            </a:prstClr>
+                          </a:outerShdw>
+                        </a:effectLst>
+                      </wps:spPr>
+                      <wps:style>
+                        <a:lnRef idx="2">
+                          <a:schemeClr val="accent1">
+                            <a:shade val="15000"/>
+                          </a:schemeClr>
+                        </a:lnRef>
+                        <a:fillRef idx="1">
+                          <a:schemeClr val="accent1"/>
+                        </a:fillRef>
+                        <a:effectRef idx="0">
+                          <a:schemeClr val="accent1"/>
+                        </a:effectRef>
+                        <a:fontRef idx="minor">
+                          <a:schemeClr val="lt1"/>
+                        </a:fontRef>
+                      </wps:style>
+                      <wps:txbx>
+                        <w:txbxContent>
+                          <w:p>
+                            <w:pPr>
+                              <w:jc w:val="center"/>
+                              <w:rPr>
+                                <w:color w:val="000000" w:themeColor="text1"/>
+                                <w14:shadow w14:blurRad="38100" w14:dist="19050" w14:dir="2700000" w14:sx="100000" w14:sy="100000" w14:kx="0" w14:ky="0" w14:algn="tl">
+                                  <w14:schemeClr w14:val="dk1">
+                                    <w14:alpha w14:val="60000"/>
+                                  </w14:schemeClr>
+                                </w14:shadow>
+                                <w14:textOutline w14:w="0" w14:cap="flat" w14:cmpd="sng" w14:algn="ctr">
+                                  <w14:noFill/>
+                                  <w14:prstDash w14:val="solid"/>
+                                  <w14:round/>
+                                </w14:textOutline>
+                              </w:rPr>
+                            </w:pPr>
+                            <w:r>
+                              <w:rPr>
+                                <w:color w:val="000000" w:themeColor="text1"/>
+                              </w:rPr>
+                              <w:t>Rolle zum Anlegen der Datenstrukturen</w:t>
+                            </w:r>
+                          </w:p>
+                        </w:txbxContent>
+                      </wps:txbx>
+                      <wps:bodyPr rot="0" spcFirstLastPara="0" vertOverflow="overflow" horzOverflow="overflow" vert="horz" wrap="square" lIns="91440" tIns="45720" rIns="91440" bIns="45720" numCol="1" spcCol="0" rtlCol="0" fromWordArt="0" anchor="ctr" anchorCtr="0" forceAA="0" compatLnSpc="1">
+                        <a:prstTxWarp prst="textNoShape">
+                          <a:avLst/>
+                        </a:prstTxWarp>
+                        <a:noAutofit/>
+                      </wps:bodyPr>
+                    </wps:wsp>
+                  </a:graphicData>
+                </a:graphic>
+                <wp14:sizeRelH relativeFrom="margin">
+                  <wp14:pctWidth>0</wp14:pctWidth>
+                </wp14:sizeRelH>
+                <wp14:sizeRelV relativeFrom="margin">
+                  <wp14:pctHeight>0</wp14:pctHeight>
+                </wp14:sizeRelV>
+              </wp:anchor>
+            </w:drawing>
+          </mc:Choice>
+          <mc:Fallback>
+            <w:pict>
+              <v:shape w14:anchorId="2C9DD8C5" id="_x0000_s1028" type="#_x0000_t47" style="position:absolute;margin-left:128.3pt;margin-top:171.8pt;width:144.75pt;height:39pt;z-index:251669504;visibility:visible;mso-wrap-style:square;mso-width-percent:0;mso-height-percent:0;mso-wrap-distance-left:9pt;mso-wrap-distance-top:0;mso-wrap-distance-right:9pt;mso-wrap-distance-bottom:0;mso-position-horizontal:absolute;mso-position-horizontal-relative:text;mso-position-vertical:absolute;mso-position-vertical-relative:text;mso-width-percent:0;mso-height-percent:0;mso-width-relative:margin;mso-height-relative:margin;v-text-anchor:middle" o:gfxdata="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" adj="-4952,-25478,6482,-2022" fillcolor="#fffa32" strokecolor="#030e13 [484]" strokeweight="1pt">
+                <v:stroke dashstyle="3 1" startarrow="block"/>
+                <v:shadow on="t" color="black" opacity="26214f" origin=".5,-.5" offset="-.74836mm,.74836mm"/>
+                <v:textbox>
+                  <w:txbxContent>
+                    <w:p>
+                      <w:pPr>
+                        <w:jc w:val="center"/>
+                        <w:rPr>
+                          <w:color w:val="000000" w:themeColor="text1"/>
+                          <w14:shadow w14:blurRad="38100" w14:dist="19050" w14:dir="2700000" w14:sx="100000" w14:sy="100000" w14:kx="0" w14:ky="0" w14:algn="tl">
+                            <w14:schemeClr w14:val="dk1">
+                              <w14:alpha w14:val="60000"/>
+                            </w14:schemeClr>
+                          </w14:shadow>
+                          <w14:textOutline w14:w="0" w14:cap="flat" w14:cmpd="sng" w14:algn="ctr">
+                            <w14:noFill/>
+                            <w14:prstDash w14:val="solid"/>
+                            <w14:round/>
+                          </w14:textOutline>
+                        </w:rPr>
+                      </w:pPr>
+                      <w:r>
+                        <w:rPr>
+                          <w:color w:val="000000" w:themeColor="text1"/>
+                        </w:rPr>
+                        <w:t>Rolle zum Anlegen der Datenstrukturen</w:t>
+                      </w:r>
+                    </w:p>
+                  </w:txbxContent>
+                </v:textbox>
+              </v:shape>
+            </w:pict>
+          </mc:Fallback>
+        </mc:AlternateContent>
+      </w:r>
+      <w:r>
+        <w:rPr>
+          <w:noProof/>
+        </w:rPr>
+        <mc:AlternateContent>
+          <mc:Choice Requires="wps">
+            <w:drawing>
+              <wp:anchor distT="0" distB="0" distL="114300" distR="114300" simplePos="0" relativeHeight="251667456" behindDoc="0" locked="0" layoutInCell="1" allowOverlap="1" wp14:anchorId="0881FBCA" wp14:editId="0DDED2A9">
+                <wp:simplePos x="0" y="0"/>
+                <wp:positionH relativeFrom="column">
+                  <wp:posOffset>3824605</wp:posOffset>
+                </wp:positionH>
+                <wp:positionV relativeFrom="paragraph">
+                  <wp:posOffset>2167255</wp:posOffset>
+                </wp:positionV>
+                <wp:extent cx="1838325" cy="495300"/>
+                <wp:effectExtent l="495300" t="628650" r="66675" b="114300"/>
+                <wp:wrapNone/>
+                <wp:docPr id="1284388834" name="Legende: Linie 1"/>
+                <wp:cNvGraphicFramePr/>
+                <a:graphic xmlns:a="http://schemas.openxmlformats.org/drawingml/2006/main">
+                  <a:graphicData uri="http://schemas.microsoft.com/office/word/2010/wordprocessingShape">
+                    <wps:wsp>
+                      <wps:cNvSpPr/>
+                      <wps:spPr>
+                        <a:xfrm>
+                          <a:off x="0" y="0"/>
+                          <a:ext cx="1838325" cy="495300"/>
+                        </a:xfrm>
+                        <a:prstGeom prst="borderCallout1">
+                          <a:avLst>
+                            <a:gd name="adj1" fmla="val -9359"/>
+                            <a:gd name="adj2" fmla="val 30009"/>
+                            <a:gd name="adj3" fmla="val -117956"/>
+                            <a:gd name="adj4" fmla="val -22924"/>
+                          </a:avLst>
+                        </a:prstGeom>
+                        <a:solidFill>
+                          <a:srgbClr val="FFFA32"/>
+                        </a:solidFill>
+                        <a:ln w="12700">
+                          <a:prstDash val="sysDash"/>
+                          <a:headEnd type="none" w="med" len="med"/>
+                          <a:tailEnd type="triangle" w="med" len="med"/>
+                        </a:ln>
+                        <a:effectLst>
+                          <a:outerShdw blurRad="50800" dist="38100" dir="8100000" algn="tr" rotWithShape="0">
+                            <a:prstClr val="black">
+                              <a:alpha val="40000"/>
+                            </a:prstClr>
+                          </a:outerShdw>
+                        </a:effectLst>
+                      </wps:spPr>
+                      <wps:style>
+                        <a:lnRef idx="2">
+                          <a:schemeClr val="accent1">
+                            <a:shade val="15000"/>
+                          </a:schemeClr>
+                        </a:lnRef>
+                        <a:fillRef idx="1">
+                          <a:schemeClr val="accent1"/>
+                        </a:fillRef>
+                        <a:effectRef idx="0">
+                          <a:schemeClr val="accent1"/>
+                        </a:effectRef>
+                        <a:fontRef idx="minor">
+                          <a:schemeClr val="lt1"/>
+                        </a:fontRef>
+                      </wps:style>
+                      <wps:txbx>
+                        <w:txbxContent>
+                          <w:p>
+                            <w:pPr>
+                              <w:jc w:val="center"/>
+                              <w:rPr>
+                                <w:color w:val="000000" w:themeColor="text1"/>
+                                <w14:shadow w14:blurRad="38100" w14:dist="19050" w14:dir="2700000" w14:sx="100000" w14:sy="100000" w14:kx="0" w14:ky="0" w14:algn="tl">
+                                  <w14:schemeClr w14:val="dk1">
+                                    <w14:alpha w14:val="60000"/>
+                                  </w14:schemeClr>
+                                </w14:shadow>
+                                <w14:textOutline w14:w="0" w14:cap="flat" w14:cmpd="sng" w14:algn="ctr">
+                                  <w14:noFill/>
+                                  <w14:prstDash w14:val="solid"/>
+                                  <w14:round/>
+                                </w14:textOutline>
+                              </w:rPr>
+                            </w:pPr>
+                            <w:r>
+                              <w:rPr>
+                                <w:color w:val="000000" w:themeColor="text1"/>
+                              </w:rPr>
+                              <w:t>Default Warehouse</w:t>
+                            </w:r>
+                          </w:p>
+                        </w:txbxContent>
+                      </wps:txbx>
+                      <wps:bodyPr rot="0" spcFirstLastPara="0" vertOverflow="overflow" horzOverflow="overflow" vert="horz" wrap="square" lIns="91440" tIns="45720" rIns="91440" bIns="45720" numCol="1" spcCol="0" rtlCol="0" fromWordArt="0" anchor="ctr" anchorCtr="0" forceAA="0" compatLnSpc="1">
+                        <a:prstTxWarp prst="textNoShape">
+                          <a:avLst/>
+                        </a:prstTxWarp>
+                        <a:noAutofit/>
+                      </wps:bodyPr>
+                    </wps:wsp>
+                  </a:graphicData>
+                </a:graphic>
+                <wp14:sizeRelH relativeFrom="margin">
+                  <wp14:pctWidth>0</wp14:pctWidth>
+                </wp14:sizeRelH>
+                <wp14:sizeRelV relativeFrom="margin">
+                  <wp14:pctHeight>0</wp14:pctHeight>
+                </wp14:sizeRelV>
+              </wp:anchor>
+            </w:drawing>
+          </mc:Choice>
+          <mc:Fallback>
+            <w:pict>
+              <v:shape w14:anchorId="0881FBCA" id="_x0000_s1029" type="#_x0000_t47" style="position:absolute;margin-left:301.15pt;margin-top:170.65pt;width:144.75pt;height:39pt;z-index:251667456;visibility:visible;mso-wrap-style:square;mso-width-percent:0;mso-height-percent:0;mso-wrap-distance-left:9pt;mso-wrap-distance-top:0;mso-wrap-distance-right:9pt;mso-wrap-distance-bottom:0;mso-position-horizontal:absolute;mso-position-horizontal-relative:text;mso-position-vertical:absolute;mso-position-vertical-relative:text;mso-width-percent:0;mso-height-percent:0;mso-width-relative:margin;mso-height-relative:margin;v-text-anchor:middle" o:gfxdata="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" adj="-4952,-25478,6482,-2022" fillcolor="#fffa32" strokecolor="#030e13 [484]" strokeweight="1pt">
+                <v:stroke dashstyle="3 1" startarrow="block"/>
+                <v:shadow on="t" color="black" opacity="26214f" origin=".5,-.5" offset="-.74836mm,.74836mm"/>
+                <v:textbox>
+                  <w:txbxContent>
+                    <w:p>
+                      <w:pPr>
+                        <w:jc w:val="center"/>
+                        <w:rPr>
+                          <w:color w:val="000000" w:themeColor="text1"/>
+                          <w14:shadow w14:blurRad="38100" w14:dist="19050" w14:dir="2700000" w14:sx="100000" w14:sy="100000" w14:kx="0" w14:ky="0" w14:algn="tl">
+                            <w14:schemeClr w14:val="dk1">
+                              <w14:alpha w14:val="60000"/>
+                            </w14:schemeClr>
+                          </w14:shadow>
+                          <w14:textOutline w14:w="0" w14:cap="flat" w14:cmpd="sng" w14:algn="ctr">
+                            <w14:noFill/>
+                            <w14:prstDash w14:val="solid"/>
+                            <w14:round/>
+                          </w14:textOutline>
+                        </w:rPr>
+                      </w:pPr>
+                      <w:r>
+                        <w:rPr>
+                          <w:color w:val="000000" w:themeColor="text1"/>
+                        </w:rPr>
+                        <w:t>Default Warehouse</w:t>
+                      </w:r>
+                    </w:p>
+                  </w:txbxContent>
+                </v:textbox>
+              </v:shape>
+            </w:pict>
+          </mc:Fallback>
+        </mc:AlternateContent>
+      </w:r>
+      <w:r>
+        <w:drawing>
+          <wp:anchor distT="0" distB="0" distL="114300" distR="114300" simplePos="0" relativeHeight="251665408" behindDoc="0" locked="0" layoutInCell="1" allowOverlap="1" wp14:anchorId="0BB11500" wp14:editId="326511F6">
+            <wp:simplePos x="0" y="0"/>
+            <wp:positionH relativeFrom="column">
+              <wp:posOffset>110183</wp:posOffset>
+            </wp:positionH>
+            <wp:positionV relativeFrom="paragraph">
+              <wp:posOffset>180975</wp:posOffset>
+            </wp:positionV>
+            <wp:extent cx="5136051" cy="4135522"/>
+            <wp:effectExtent l="0" t="0" r="7620" b="0"/>
+            <wp:wrapTopAndBottom/>
+            <wp:docPr id="441793221" name="Grafik 1" descr="Ein Bild, das Text, Screenshot, Software, Webseite enthält.&#10;&#10;KI-generierte Inhalte können fehlerhaft sein."/>
+            <wp:cNvGraphicFramePr>
+              <a:graphicFrameLocks xmlns:a="http://schemas.openxmlformats.org/drawingml/2006/main" noChangeAspect="1"/>
+            </wp:cNvGraphicFramePr>
+            <a:graphic xmlns:a="http://schemas.openxmlformats.org/drawingml/2006/main">
+              <a:graphicData uri="http://schemas.openxmlformats.org/drawingml/2006/picture">
+                <pic:pic xmlns:pic="http://schemas.openxmlformats.org/drawingml/2006/picture">
+                  <pic:nvPicPr>
+                    <pic:cNvPr id="441793221" name="Grafik 1" descr="Ein Bild, das Text, Screenshot, Software, Webseite enthält.&#10;&#10;KI-generierte Inhalte können fehlerhaft sein."/>
+                    <pic:cNvPicPr/>
+                  </pic:nvPicPr>
+                  <pic:blipFill>
+                    <a:blip r:embed="rId23">
+                      <a:extLst>
+                        <a:ext uri="{28A0092B-C50C-407E-A947-70E740481C1C}">
+                          <a14:useLocalDpi xmlns:a14="http://schemas.microsoft.com/office/drawing/2010/main" val="0"/>
+                        </a:ext>
+                      </a:extLst>
+                    </a:blip>
+                    <a:stretch>
+                      <a:fillRect/>
+                    </a:stretch>
+                  </pic:blipFill>
+                  <pic:spPr>
+                    <a:xfrm>
+                      <a:off x="0" y="0"/>
+                      <a:ext cx="5136051" cy="4135522"/>
+                    </a:xfrm>
+                    <a:prstGeom prst="rect">
+                      <a:avLst/>
+                    </a:prstGeom>
+                  </pic:spPr>
+                </pic:pic>
+              </a:graphicData>
+            </a:graphic>
+          </wp:anchor>
+        </w:drawing>
+      </w:r>
+      <w:r>
+        <w:t>Im SQL-Worksheet muss</w:t>
+      </w:r>
+      <w:r>
+        <w:t xml:space="preserve"> die Default-Rolle und das Warehouse (=Prozessor) angegeben sein:</w:t>
+      </w:r>
+    </w:p>
+    <w:p>
+      <w:r>
+        <w:drawing>
+          <wp:anchor distT="0" distB="0" distL="114300" distR="114300" simplePos="0" relativeHeight="251670528" behindDoc="0" locked="0" layoutInCell="1" allowOverlap="1" wp14:anchorId="2748D1C5" wp14:editId="1188BD76">
+            <wp:simplePos x="0" y="0"/>
+            <wp:positionH relativeFrom="column">
+              <wp:posOffset>-4445</wp:posOffset>
+            </wp:positionH>
+            <wp:positionV relativeFrom="paragraph">
+              <wp:posOffset>4367530</wp:posOffset>
+            </wp:positionV>
+            <wp:extent cx="5760720" cy="3617595"/>
+            <wp:effectExtent l="0" t="0" r="0" b="1905"/>
+            <wp:wrapTopAndBottom/>
+            <wp:docPr id="398138708" name="Grafik 1" descr="Ein Bild, das Text, Software, Computersymbol, Zahl enthält.&#10;&#10;KI-generierte Inhalte können fehlerhaft sein."/>
+            <wp:cNvGraphicFramePr>
+              <a:graphicFrameLocks xmlns:a="http://schemas.openxmlformats.org/drawingml/2006/main" noChangeAspect="1"/>
+            </wp:cNvGraphicFramePr>
+            <a:graphic xmlns:a="http://schemas.openxmlformats.org/drawingml/2006/main">
+              <a:graphicData uri="http://schemas.openxmlformats.org/drawingml/2006/picture">
+                <pic:pic xmlns:pic="http://schemas.openxmlformats.org/drawingml/2006/picture">
+                  <pic:nvPicPr>
+                    <pic:cNvPr id="398138708" name="Grafik 1" descr="Ein Bild, das Text, Software, Computersymbol, Zahl enthält.&#10;&#10;KI-generierte Inhalte können fehlerhaft sein."/>
+                    <pic:cNvPicPr/>
+                  </pic:nvPicPr>
+                  <pic:blipFill>
+                    <a:blip r:embed="rId24">
+                      <a:extLst>
+                        <a:ext uri="{28A0092B-C50C-407E-A947-70E740481C1C}">
+                          <a14:useLocalDpi xmlns:a14="http://schemas.microsoft.com/office/drawing/2010/main" val="0"/>
+                        </a:ext>
+                      </a:extLst>
+                    </a:blip>
+                    <a:stretch>
+                      <a:fillRect/>
+                    </a:stretch>
+                  </pic:blipFill>
+                  <pic:spPr>
+                    <a:xfrm>
+                      <a:off x="0" y="0"/>
+                      <a:ext cx="5760720" cy="3617595"/>
+                    </a:xfrm>
+                    <a:prstGeom prst="rect">
+                      <a:avLst/>
+                    </a:prstGeom>
+                  </pic:spPr>
+                </pic:pic>
+              </a:graphicData>
+            </a:graphic>
+            <wp14:sizeRelH relativeFrom="page">
+              <wp14:pctWidth>0</wp14:pctWidth>
+            </wp14:sizeRelH>
+            <wp14:sizeRelV relativeFrom="page">
+              <wp14:pctHeight>0</wp14:pctHeight>
+            </wp14:sizeRelV>
+          </wp:anchor>
+        </w:drawing>
+      </w:r>
+      <w:r>
+        <w:t>Default-Datenbank und -Schema sollten auch angegeben werden:</w:t>
+      </w:r>
+    </w:p>
+    <w:p/>
+    <w:p>
+      <w:r>
+        <w:lastRenderedPageBreak/>
+        <w:drawing>
+          <wp:anchor distT="0" distB="0" distL="114300" distR="114300" simplePos="0" relativeHeight="251671552" behindDoc="0" locked="0" layoutInCell="1" allowOverlap="1" wp14:anchorId="6ACD6BF3" wp14:editId="7D01614C">
+            <wp:simplePos x="0" y="0"/>
+            <wp:positionH relativeFrom="column">
+              <wp:posOffset>-61595</wp:posOffset>
+            </wp:positionH>
+            <wp:positionV relativeFrom="paragraph">
+              <wp:posOffset>792480</wp:posOffset>
+            </wp:positionV>
+            <wp:extent cx="5760720" cy="4693920"/>
+            <wp:effectExtent l="0" t="0" r="0" b="0"/>
+            <wp:wrapTopAndBottom/>
+            <wp:docPr id="2109704719" name="Grafik 1" descr="Ein Bild, das Text, Screenshot, Software, Computersymbol enthält.&#10;&#10;KI-generierte Inhalte können fehlerhaft sein."/>
+            <wp:cNvGraphicFramePr>
+              <a:graphicFrameLocks xmlns:a="http://schemas.openxmlformats.org/drawingml/2006/main" noChangeAspect="1"/>
+            </wp:cNvGraphicFramePr>
+            <a:graphic xmlns:a="http://schemas.openxmlformats.org/drawingml/2006/main">
+              <a:graphicData uri="http://schemas.openxmlformats.org/drawingml/2006/picture">
+                <pic:pic xmlns:pic="http://schemas.openxmlformats.org/drawingml/2006/picture">
+                  <pic:nvPicPr>
+                    <pic:cNvPr id="2109704719" name="Grafik 1" descr="Ein Bild, das Text, Screenshot, Software, Computersymbol enthält.&#10;&#10;KI-generierte Inhalte können fehlerhaft sein."/>
+                    <pic:cNvPicPr/>
+                  </pic:nvPicPr>
+                  <pic:blipFill>
+                    <a:blip r:embed="rId25">
+                      <a:extLst>
+                        <a:ext uri="{28A0092B-C50C-407E-A947-70E740481C1C}">
+                          <a14:useLocalDpi xmlns:a14="http://schemas.microsoft.com/office/drawing/2010/main" val="0"/>
+                        </a:ext>
+                      </a:extLst>
+                    </a:blip>
+                    <a:stretch>
+                      <a:fillRect/>
+                    </a:stretch>
+                  </pic:blipFill>
+                  <pic:spPr>
+                    <a:xfrm>
+                      <a:off x="0" y="0"/>
+                      <a:ext cx="5760720" cy="4693920"/>
+                    </a:xfrm>
+                    <a:prstGeom prst="rect">
+                      <a:avLst/>
+                    </a:prstGeom>
+                  </pic:spPr>
+                </pic:pic>
+              </a:graphicData>
+            </a:graphic>
+            <wp14:sizeRelH relativeFrom="page">
+              <wp14:pctWidth>0</wp14:pctWidth>
+            </wp14:sizeRelH>
+            <wp14:sizeRelV relativeFrom="page">
+              <wp14:pctHeight>0</wp14:pctHeight>
+            </wp14:sizeRelV>
+          </wp:anchor>
+        </w:drawing>
+      </w:r>
+      <w:r>
+        <w:t xml:space="preserve">SQL-Kommandos aus den Skript-Dateien können mit </w:t>
+      </w:r>
+      <w:proofErr w:type="spellStart"/>
+      <w:r>
+        <w:t>Cut&amp;Paste</w:t>
+      </w:r>
+      <w:proofErr w:type="spellEnd"/>
+      <w:r>
+        <w:t xml:space="preserve"> in ein SQL-Worksheet übertragen werden und dort durch Positionieren des </w:t>
+      </w:r>
+      <w:proofErr w:type="spellStart"/>
+      <w:r>
+        <w:t>Cusors</w:t>
+      </w:r>
+      <w:proofErr w:type="spellEnd"/>
+      <w:r>
+        <w:t xml:space="preserve"> und &lt;CTRL-Return&gt; oder </w:t>
+      </w:r>
+      <w:r>
+        <w:drawing>
+          <wp:inline distT="0" distB="0" distL="0" distR="0" wp14:anchorId="0448AB93" wp14:editId="712DAA52">
+            <wp:extent cx="457200" cy="295275"/>
+            <wp:effectExtent l="0" t="0" r="0" b="9525"/>
+            <wp:docPr id="621095673" name="Grafik 1"/>
+            <wp:cNvGraphicFramePr>
+              <a:graphicFrameLocks xmlns:a="http://schemas.openxmlformats.org/drawingml/2006/main" noChangeAspect="1"/>
+            </wp:cNvGraphicFramePr>
+            <a:graphic xmlns:a="http://schemas.openxmlformats.org/drawingml/2006/main">
+              <a:graphicData uri="http://schemas.openxmlformats.org/drawingml/2006/picture">
+                <pic:pic xmlns:pic="http://schemas.openxmlformats.org/drawingml/2006/picture">
+                  <pic:nvPicPr>
+                    <pic:cNvPr id="621095673" name=""/>
+                    <pic:cNvPicPr/>
+                  </pic:nvPicPr>
+                  <pic:blipFill rotWithShape="1">
+                    <a:blip r:embed="rId26">
+                      <a:extLst>
+                        <a:ext uri="{28A0092B-C50C-407E-A947-70E740481C1C}">
+                          <a14:useLocalDpi xmlns:a14="http://schemas.microsoft.com/office/drawing/2010/main" val="0"/>
+                        </a:ext>
+                      </a:extLst>
+                    </a:blip>
+                    <a:srcRect t="-12192" b="12192"/>
+                    <a:stretch/>
+                  </pic:blipFill>
+                  <pic:spPr>
+                    <a:xfrm>
+                      <a:off x="0" y="0"/>
+                      <a:ext cx="457200" cy="295275"/>
+                    </a:xfrm>
+                    <a:prstGeom prst="rect">
+                      <a:avLst/>
+                    </a:prstGeom>
+                  </pic:spPr>
+                </pic:pic>
+              </a:graphicData>
+            </a:graphic>
+          </wp:inline>
+        </w:drawing>
+      </w:r>
+      <w:r>
+        <w:t xml:space="preserve"> ausgeführt werden</w:t>
+      </w:r>
+    </w:p>
+    <w:p/>
+    <w:p>
+      <w:pPr>
+        <w:pStyle w:val="berschrift3"/>
+      </w:pPr>
+      <w:r>
+        <w:t>Arbeiten mit snowSQL</w:t>
+      </w:r>
+    </w:p>
+    <w:p>
+      <w:pPr>
+        <w:pStyle w:val="berschrift4"/>
+      </w:pPr>
+      <w:r>
+        <w:t>Installation</w:t>
+      </w:r>
+    </w:p>
+    <w:p>
+      <w:r>
+        <w:t>Download:</w:t>
+      </w:r>
+      <w:r>
+        <w:tab/>
+      </w:r>
+      <w:hyperlink r:id="rId27" w:history="1">
+        <w:r>
+          <w:rPr>
+            <w:rStyle w:val="Hyperlink"/>
+          </w:rPr>
+          <w:t>https://developers.snowflake.com/snowsql/</w:t>
+        </w:r>
+      </w:hyperlink>
+    </w:p>
+    <w:p>
+      <w:r>
+        <w:t>Anleitung:</w:t>
+      </w:r>
+      <w:r>
+        <w:tab/>
+      </w:r>
+      <w:r>
+        <w:t>https://docs.snowflake.com/en/user-guide/snowsql-install-config</w:t>
+      </w:r>
+    </w:p>
+    <w:p>
+      <w:pPr>
+        <w:pStyle w:val="berschrift4"/>
+      </w:pPr>
+      <w:r>
+        <w:t>Anwendung von snowSQL</w:t>
+      </w:r>
+    </w:p>
+    <w:p>
+      <w:pPr>
+        <w:spacing w:after="40"/>
+      </w:pPr>
+      <w:r>
+        <w:t xml:space="preserve">snowSQL </w:t>
+      </w:r>
+      <w:r>
+        <w:t>werden</w:t>
+      </w:r>
+      <w:r>
+        <w:t xml:space="preserve"> Dateien, die nicht in einer der von Snowflake erschlossenen Clouds AWS, Azure, GCS lieg</w:t>
+      </w:r>
+      <w:r>
+        <w:t>en</w:t>
+      </w:r>
+      <w:r>
+        <w:t xml:space="preserve">, mit Snowflake-Mitteln geladen. Die zu ladenden Dateien müssen dazu vom Rechner aus gelesen werden können, auf dem snowSQL installiert ist. </w:t>
+      </w:r>
+    </w:p>
+    <w:p>
+      <w:pPr>
+        <w:spacing w:after="40"/>
+      </w:pPr>
+      <w:r>
+        <w:t>Der grundlegende, von snowSQL auszuführende Befehl für das Hochladen einer Datei ist:</w:t>
+      </w:r>
+    </w:p>
+    <w:p>
+      <w:pPr>
+        <w:spacing w:after="40"/>
+        <w:ind w:left="708"/>
+        <w:rPr>
+          <w:rFonts w:ascii="Courier New" w:hAnsi="Courier New" w:cs="Courier New"/>
+        </w:rPr>
+      </w:pPr>
+      <w:r>
+        <w:rPr>
+          <w:rFonts w:ascii="Courier New" w:hAnsi="Courier New" w:cs="Courier New"/>
+        </w:rPr>
+        <w:t>PUT file://&lt;absolut_path_to_file&gt; @&lt;internal_stage&gt;</w:t>
+      </w:r>
+    </w:p>
+    <w:p>
+      <w:pPr>
+        <w:spacing w:after="40"/>
+      </w:pPr>
+      <w:r>
+        <w:t xml:space="preserve">Um in snowSQL </w:t>
+      </w:r>
+      <w:proofErr w:type="spellStart"/>
+      <w:r>
+        <w:t>Komandos</w:t>
+      </w:r>
+      <w:proofErr w:type="spellEnd"/>
+      <w:r>
+        <w:t xml:space="preserve"> auszuführen, die in einer Kommandodatei stehen</w:t>
+      </w:r>
+      <w:r>
+        <w:t>,</w:t>
+      </w:r>
+      <w:r>
+        <w:t xml:space="preserve"> </w:t>
+      </w:r>
+      <w:r>
+        <w:t>muss</w:t>
+      </w:r>
+      <w:r>
+        <w:t xml:space="preserve"> snowSQL </w:t>
+      </w:r>
+      <w:r>
+        <w:t xml:space="preserve">unter Windows </w:t>
+      </w:r>
+      <w:r>
+        <w:t xml:space="preserve">aufgerufen </w:t>
+      </w:r>
+      <w:r>
+        <w:t xml:space="preserve">werden </w:t>
+      </w:r>
+      <w:r>
+        <w:t>mit:</w:t>
+      </w:r>
+    </w:p>
+    <w:p>
+      <w:pPr>
+        <w:pStyle w:val="Listenabsatz"/>
+        <w:numPr>
+          <w:ilvl w:val="0"/>
+          <w:numId w:val="45"/>
+        </w:numPr>
+        <w:spacing w:after="40"/>
+        <w:ind w:left="426"/>
+        <w:rPr>
+          <w:rFonts w:ascii="Courier New" w:hAnsi="Courier New" w:cs="Courier New"/>
+        </w:rPr>
+      </w:pPr>
+      <w:proofErr w:type="spellStart"/>
+      <w:r>
+        <w:rPr>
+          <w:rFonts w:ascii="Courier New" w:hAnsi="Courier New" w:cs="Courier New"/>
+        </w:rPr>
+        <w:t>set</w:t>
+      </w:r>
+      <w:proofErr w:type="spellEnd"/>
+      <w:r>
+        <w:rPr>
+          <w:rFonts w:ascii="Courier New" w:hAnsi="Courier New" w:cs="Courier New"/>
+        </w:rPr>
+        <w:t xml:space="preserve"> SNOWSQL_PWD=&lt;</w:t>
+      </w:r>
+      <w:proofErr w:type="spellStart"/>
+      <w:r>
+        <w:rPr>
+          <w:rFonts w:ascii="Courier New" w:hAnsi="Courier New" w:cs="Courier New"/>
+        </w:rPr>
+        <w:t>passwort</w:t>
+      </w:r>
+      <w:proofErr w:type="spellEnd"/>
+      <w:r>
+        <w:rPr>
+          <w:rFonts w:ascii="Courier New" w:hAnsi="Courier New" w:cs="Courier New"/>
+        </w:rPr>
+        <w:t>&gt;</w:t>
+      </w:r>
+    </w:p>
+    <w:p>
+      <w:pPr>
+        <w:pStyle w:val="Listenabsatz"/>
+        <w:numPr>
+          <w:ilvl w:val="0"/>
+          <w:numId w:val="45"/>
+        </w:numPr>
+        <w:spacing w:after="40"/>
+        <w:ind w:left="426"/>
+        <w:rPr>
+          <w:rFonts w:ascii="Courier New" w:hAnsi="Courier New" w:cs="Courier New"/>
+        </w:rPr>
+      </w:pPr>
+      <w:proofErr w:type="spellStart"/>
+      <w:r>
+        <w:rPr>
+          <w:rFonts w:ascii="Courier New" w:hAnsi="Courier New" w:cs="Courier New"/>
+        </w:rPr>
+        <w:t>snowsql</w:t>
+      </w:r>
+      <w:proofErr w:type="spellEnd"/>
+      <w:r>
+        <w:rPr>
+          <w:rFonts w:ascii="Courier New" w:hAnsi="Courier New" w:cs="Courier New"/>
+        </w:rPr>
+        <w:t xml:space="preserve"> -a </w:t>
+      </w:r>
+      <w:r>
+        <w:rPr>
+          <w:rFonts w:ascii="Courier New" w:hAnsi="Courier New" w:cs="Courier New"/>
+        </w:rPr>
+        <w:t>&lt;</w:t>
+      </w:r>
+      <w:proofErr w:type="spellStart"/>
+      <w:r>
+        <w:rPr>
+          <w:rFonts w:ascii="Courier New" w:hAnsi="Courier New" w:cs="Courier New"/>
+        </w:rPr>
+        <w:t>account-id</w:t>
+      </w:r>
+      <w:proofErr w:type="spellEnd"/>
+      <w:r>
+        <w:rPr>
+          <w:rFonts w:ascii="Courier New" w:hAnsi="Courier New" w:cs="Courier New"/>
+        </w:rPr>
+        <w:t>&gt;</w:t>
+      </w:r>
+      <w:r>
+        <w:rPr>
+          <w:rFonts w:ascii="Courier New" w:hAnsi="Courier New" w:cs="Courier New"/>
+        </w:rPr>
+        <w:t xml:space="preserve"> -u </w:t>
+      </w:r>
+      <w:r>
+        <w:rPr>
+          <w:rFonts w:ascii="Courier New" w:hAnsi="Courier New" w:cs="Courier New"/>
+        </w:rPr>
+        <w:t>&lt;user-name&gt;</w:t>
+      </w:r>
+      <w:r>
+        <w:rPr>
+          <w:rFonts w:ascii="Courier New" w:hAnsi="Courier New" w:cs="Courier New"/>
+        </w:rPr>
+        <w:t xml:space="preserve"> -f </w:t>
+      </w:r>
+      <w:r>
+        <w:rPr>
+          <w:rFonts w:ascii="Courier New" w:hAnsi="Courier New" w:cs="Courier New"/>
+        </w:rPr>
+        <w:t>&lt;kommando-datei&gt;</w:t>
+      </w:r>
+    </w:p>
     <w:sectPr>
       <w:endnotePr>
         <w:numFmt w:val="chicago"/>
@@ -16082,6 +17729,119 @@
     </w:lvl>
   </w:abstractNum>
   <w:abstractNum w:abstractNumId="26" w15:restartNumberingAfterBreak="0">
+    <w:nsid w:val="3FA5578D"/>
+    <w:multiLevelType w:val="hybridMultilevel"/>
+    <w:tmpl w:val="EAEA911E"/>
+    <w:lvl w:ilvl="0" w:tplc="04070001">
+      <w:start w:val="1"/>
+      <w:numFmt w:val="bullet"/>
+      <w:lvlText w:val=""/>
+      <w:lvlJc w:val="left"/>
+      <w:pPr>
+        <w:ind w:left="720" w:hanging="360"/>
+      </w:pPr>
+      <w:rPr>
+        <w:rFonts w:ascii="Symbol" w:hAnsi="Symbol" w:hint="default"/>
+      </w:rPr>
+    </w:lvl>
+    <w:lvl w:ilvl="1" w:tplc="04070003" w:tentative="1">
+      <w:start w:val="1"/>
+      <w:numFmt w:val="bullet"/>
+      <w:lvlText w:val="o"/>
+      <w:lvlJc w:val="left"/>
+      <w:pPr>
+        <w:ind w:left="1440" w:hanging="360"/>
+      </w:pPr>
+      <w:rPr>
+        <w:rFonts w:ascii="Courier New" w:hAnsi="Courier New" w:cs="Courier New" w:hint="default"/>
+      </w:rPr>
+    </w:lvl>
+    <w:lvl w:ilvl="2" w:tplc="04070005" w:tentative="1">
+      <w:start w:val="1"/>
+      <w:numFmt w:val="bullet"/>
+      <w:lvlText w:val=""/>
+      <w:lvlJc w:val="left"/>
+      <w:pPr>
+        <w:ind w:left="2160" w:hanging="360"/>
+      </w:pPr>
+      <w:rPr>
+        <w:rFonts w:ascii="Wingdings" w:hAnsi="Wingdings" w:hint="default"/>
+      </w:rPr>
+    </w:lvl>
+    <w:lvl w:ilvl="3" w:tplc="04070001" w:tentative="1">
+      <w:start w:val="1"/>
+      <w:numFmt w:val="bullet"/>
+      <w:lvlText w:val=""/>
+      <w:lvlJc w:val="left"/>
+      <w:pPr>
+        <w:ind w:left="2880" w:hanging="360"/>
+      </w:pPr>
+      <w:rPr>
+        <w:rFonts w:ascii="Symbol" w:hAnsi="Symbol" w:hint="default"/>
+      </w:rPr>
+    </w:lvl>
+    <w:lvl w:ilvl="4" w:tplc="04070003" w:tentative="1">
+      <w:start w:val="1"/>
+      <w:numFmt w:val="bullet"/>
+      <w:lvlText w:val="o"/>
+      <w:lvlJc w:val="left"/>
+      <w:pPr>
+        <w:ind w:left="3600" w:hanging="360"/>
+      </w:pPr>
+      <w:rPr>
+        <w:rFonts w:ascii="Courier New" w:hAnsi="Courier New" w:cs="Courier New" w:hint="default"/>
+      </w:rPr>
+    </w:lvl>
+    <w:lvl w:ilvl="5" w:tplc="04070005" w:tentative="1">
+      <w:start w:val="1"/>
+      <w:numFmt w:val="bullet"/>
+      <w:lvlText w:val=""/>
+      <w:lvlJc w:val="left"/>
+      <w:pPr>
+        <w:ind w:left="4320" w:hanging="360"/>
+      </w:pPr>
+      <w:rPr>
+        <w:rFonts w:ascii="Wingdings" w:hAnsi="Wingdings" w:hint="default"/>
+      </w:rPr>
+    </w:lvl>
+    <w:lvl w:ilvl="6" w:tplc="04070001" w:tentative="1">
+      <w:start w:val="1"/>
+      <w:numFmt w:val="bullet"/>
+      <w:lvlText w:val=""/>
+      <w:lvlJc w:val="left"/>
+      <w:pPr>
+        <w:ind w:left="5040" w:hanging="360"/>
+      </w:pPr>
+      <w:rPr>
+        <w:rFonts w:ascii="Symbol" w:hAnsi="Symbol" w:hint="default"/>
+      </w:rPr>
+    </w:lvl>
+    <w:lvl w:ilvl="7" w:tplc="04070003" w:tentative="1">
+      <w:start w:val="1"/>
+      <w:numFmt w:val="bullet"/>
+      <w:lvlText w:val="o"/>
+      <w:lvlJc w:val="left"/>
+      <w:pPr>
+        <w:ind w:left="5760" w:hanging="360"/>
+      </w:pPr>
+      <w:rPr>
+        <w:rFonts w:ascii="Courier New" w:hAnsi="Courier New" w:cs="Courier New" w:hint="default"/>
+      </w:rPr>
+    </w:lvl>
+    <w:lvl w:ilvl="8" w:tplc="04070005" w:tentative="1">
+      <w:start w:val="1"/>
+      <w:numFmt w:val="bullet"/>
+      <w:lvlText w:val=""/>
+      <w:lvlJc w:val="left"/>
+      <w:pPr>
+        <w:ind w:left="6480" w:hanging="360"/>
+      </w:pPr>
+      <w:rPr>
+        <w:rFonts w:ascii="Wingdings" w:hAnsi="Wingdings" w:hint="default"/>
+      </w:rPr>
+    </w:lvl>
+  </w:abstractNum>
+  <w:abstractNum w:abstractNumId="27" w15:restartNumberingAfterBreak="0">
     <w:nsid w:val="41ED6E53"/>
     <w:multiLevelType w:val="multilevel"/>
     <w:tmpl w:val="5C02463E"/>
@@ -16167,7 +17927,7 @@
       </w:pPr>
     </w:lvl>
   </w:abstractNum>
-  <w:abstractNum w:abstractNumId="27" w15:restartNumberingAfterBreak="0">
+  <w:abstractNum w:abstractNumId="28" w15:restartNumberingAfterBreak="0">
     <w:nsid w:val="43F55123"/>
     <w:multiLevelType w:val="hybridMultilevel"/>
     <w:tmpl w:val="F85C82AC"/>
@@ -16280,7 +18040,7 @@
       </w:rPr>
     </w:lvl>
   </w:abstractNum>
-  <w:abstractNum w:abstractNumId="28" w15:restartNumberingAfterBreak="0">
+  <w:abstractNum w:abstractNumId="29" w15:restartNumberingAfterBreak="0">
     <w:nsid w:val="4C301B74"/>
     <w:multiLevelType w:val="hybridMultilevel"/>
     <w:tmpl w:val="E2E87450"/>
@@ -16393,7 +18153,7 @@
       </w:rPr>
     </w:lvl>
   </w:abstractNum>
-  <w:abstractNum w:abstractNumId="29" w15:restartNumberingAfterBreak="0">
+  <w:abstractNum w:abstractNumId="30" w15:restartNumberingAfterBreak="0">
     <w:nsid w:val="4F594777"/>
     <w:multiLevelType w:val="hybridMultilevel"/>
     <w:tmpl w:val="D8D62220"/>
@@ -16479,7 +18239,120 @@
       </w:pPr>
     </w:lvl>
   </w:abstractNum>
-  <w:abstractNum w:abstractNumId="30" w15:restartNumberingAfterBreak="0">
+  <w:abstractNum w:abstractNumId="31" w15:restartNumberingAfterBreak="0">
+    <w:nsid w:val="4FDE362C"/>
+    <w:multiLevelType w:val="hybridMultilevel"/>
+    <w:tmpl w:val="E8FA5EBA"/>
+    <w:lvl w:ilvl="0" w:tplc="04070001">
+      <w:start w:val="1"/>
+      <w:numFmt w:val="bullet"/>
+      <w:lvlText w:val=""/>
+      <w:lvlJc w:val="left"/>
+      <w:pPr>
+        <w:ind w:left="720" w:hanging="360"/>
+      </w:pPr>
+      <w:rPr>
+        <w:rFonts w:ascii="Symbol" w:hAnsi="Symbol" w:hint="default"/>
+      </w:rPr>
+    </w:lvl>
+    <w:lvl w:ilvl="1" w:tplc="04070003" w:tentative="1">
+      <w:start w:val="1"/>
+      <w:numFmt w:val="bullet"/>
+      <w:lvlText w:val="o"/>
+      <w:lvlJc w:val="left"/>
+      <w:pPr>
+        <w:ind w:left="1440" w:hanging="360"/>
+      </w:pPr>
+      <w:rPr>
+        <w:rFonts w:ascii="Courier New" w:hAnsi="Courier New" w:cs="Courier New" w:hint="default"/>
+      </w:rPr>
+    </w:lvl>
+    <w:lvl w:ilvl="2" w:tplc="04070005" w:tentative="1">
+      <w:start w:val="1"/>
+      <w:numFmt w:val="bullet"/>
+      <w:lvlText w:val=""/>
+      <w:lvlJc w:val="left"/>
+      <w:pPr>
+        <w:ind w:left="2160" w:hanging="360"/>
+      </w:pPr>
+      <w:rPr>
+        <w:rFonts w:ascii="Wingdings" w:hAnsi="Wingdings" w:hint="default"/>
+      </w:rPr>
+    </w:lvl>
+    <w:lvl w:ilvl="3" w:tplc="04070001" w:tentative="1">
+      <w:start w:val="1"/>
+      <w:numFmt w:val="bullet"/>
+      <w:lvlText w:val=""/>
+      <w:lvlJc w:val="left"/>
+      <w:pPr>
+        <w:ind w:left="2880" w:hanging="360"/>
+      </w:pPr>
+      <w:rPr>
+        <w:rFonts w:ascii="Symbol" w:hAnsi="Symbol" w:hint="default"/>
+      </w:rPr>
+    </w:lvl>
+    <w:lvl w:ilvl="4" w:tplc="04070003" w:tentative="1">
+      <w:start w:val="1"/>
+      <w:numFmt w:val="bullet"/>
+      <w:lvlText w:val="o"/>
+      <w:lvlJc w:val="left"/>
+      <w:pPr>
+        <w:ind w:left="3600" w:hanging="360"/>
+      </w:pPr>
+      <w:rPr>
+        <w:rFonts w:ascii="Courier New" w:hAnsi="Courier New" w:cs="Courier New" w:hint="default"/>
+      </w:rPr>
+    </w:lvl>
+    <w:lvl w:ilvl="5" w:tplc="04070005" w:tentative="1">
+      <w:start w:val="1"/>
+      <w:numFmt w:val="bullet"/>
+      <w:lvlText w:val=""/>
+      <w:lvlJc w:val="left"/>
+      <w:pPr>
+        <w:ind w:left="4320" w:hanging="360"/>
+      </w:pPr>
+      <w:rPr>
+        <w:rFonts w:ascii="Wingdings" w:hAnsi="Wingdings" w:hint="default"/>
+      </w:rPr>
+    </w:lvl>
+    <w:lvl w:ilvl="6" w:tplc="04070001" w:tentative="1">
+      <w:start w:val="1"/>
+      <w:numFmt w:val="bullet"/>
+      <w:lvlText w:val=""/>
+      <w:lvlJc w:val="left"/>
+      <w:pPr>
+        <w:ind w:left="5040" w:hanging="360"/>
+      </w:pPr>
+      <w:rPr>
+        <w:rFonts w:ascii="Symbol" w:hAnsi="Symbol" w:hint="default"/>
+      </w:rPr>
+    </w:lvl>
+    <w:lvl w:ilvl="7" w:tplc="04070003" w:tentative="1">
+      <w:start w:val="1"/>
+      <w:numFmt w:val="bullet"/>
+      <w:lvlText w:val="o"/>
+      <w:lvlJc w:val="left"/>
+      <w:pPr>
+        <w:ind w:left="5760" w:hanging="360"/>
+      </w:pPr>
+      <w:rPr>
+        <w:rFonts w:ascii="Courier New" w:hAnsi="Courier New" w:cs="Courier New" w:hint="default"/>
+      </w:rPr>
+    </w:lvl>
+    <w:lvl w:ilvl="8" w:tplc="04070005" w:tentative="1">
+      <w:start w:val="1"/>
+      <w:numFmt w:val="bullet"/>
+      <w:lvlText w:val=""/>
+      <w:lvlJc w:val="left"/>
+      <w:pPr>
+        <w:ind w:left="6480" w:hanging="360"/>
+      </w:pPr>
+      <w:rPr>
+        <w:rFonts w:ascii="Wingdings" w:hAnsi="Wingdings" w:hint="default"/>
+      </w:rPr>
+    </w:lvl>
+  </w:abstractNum>
+  <w:abstractNum w:abstractNumId="32" w15:restartNumberingAfterBreak="0">
     <w:nsid w:val="50825AC5"/>
     <w:multiLevelType w:val="hybridMultilevel"/>
     <w:tmpl w:val="3600FC16"/>
@@ -16565,7 +18438,7 @@
       </w:pPr>
     </w:lvl>
   </w:abstractNum>
-  <w:abstractNum w:abstractNumId="31" w15:restartNumberingAfterBreak="0">
+  <w:abstractNum w:abstractNumId="33" w15:restartNumberingAfterBreak="0">
     <w:nsid w:val="51D46632"/>
     <w:multiLevelType w:val="multilevel"/>
     <w:tmpl w:val="5C02463E"/>
@@ -16651,7 +18524,7 @@
       </w:pPr>
     </w:lvl>
   </w:abstractNum>
-  <w:abstractNum w:abstractNumId="32" w15:restartNumberingAfterBreak="0">
+  <w:abstractNum w:abstractNumId="34" w15:restartNumberingAfterBreak="0">
     <w:nsid w:val="54174EF4"/>
     <w:multiLevelType w:val="multilevel"/>
     <w:tmpl w:val="566A9904"/>
@@ -16764,7 +18637,7 @@
       </w:rPr>
     </w:lvl>
   </w:abstractNum>
-  <w:abstractNum w:abstractNumId="33" w15:restartNumberingAfterBreak="0">
+  <w:abstractNum w:abstractNumId="35" w15:restartNumberingAfterBreak="0">
     <w:nsid w:val="5ABC3179"/>
     <w:multiLevelType w:val="hybridMultilevel"/>
     <w:tmpl w:val="E0AA9EB2"/>
@@ -16877,7 +18750,93 @@
       </w:rPr>
     </w:lvl>
   </w:abstractNum>
-  <w:abstractNum w:abstractNumId="34" w15:restartNumberingAfterBreak="0">
+  <w:abstractNum w:abstractNumId="36" w15:restartNumberingAfterBreak="0">
+    <w:nsid w:val="66337B5E"/>
+    <w:multiLevelType w:val="hybridMultilevel"/>
+    <w:tmpl w:val="34701388"/>
+    <w:lvl w:ilvl="0" w:tplc="0407000F">
+      <w:start w:val="1"/>
+      <w:numFmt w:val="decimal"/>
+      <w:lvlText w:val="%1."/>
+      <w:lvlJc w:val="left"/>
+      <w:pPr>
+        <w:ind w:left="720" w:hanging="360"/>
+      </w:pPr>
+    </w:lvl>
+    <w:lvl w:ilvl="1" w:tplc="04070019" w:tentative="1">
+      <w:start w:val="1"/>
+      <w:numFmt w:val="lowerLetter"/>
+      <w:lvlText w:val="%2."/>
+      <w:lvlJc w:val="left"/>
+      <w:pPr>
+        <w:ind w:left="1440" w:hanging="360"/>
+      </w:pPr>
+    </w:lvl>
+    <w:lvl w:ilvl="2" w:tplc="0407001B" w:tentative="1">
+      <w:start w:val="1"/>
+      <w:numFmt w:val="lowerRoman"/>
+      <w:lvlText w:val="%3."/>
+      <w:lvlJc w:val="right"/>
+      <w:pPr>
+        <w:ind w:left="2160" w:hanging="180"/>
+      </w:pPr>
+    </w:lvl>
+    <w:lvl w:ilvl="3" w:tplc="0407000F" w:tentative="1">
+      <w:start w:val="1"/>
+      <w:numFmt w:val="decimal"/>
+      <w:lvlText w:val="%4."/>
+      <w:lvlJc w:val="left"/>
+      <w:pPr>
+        <w:ind w:left="2880" w:hanging="360"/>
+      </w:pPr>
+    </w:lvl>
+    <w:lvl w:ilvl="4" w:tplc="04070019" w:tentative="1">
+      <w:start w:val="1"/>
+      <w:numFmt w:val="lowerLetter"/>
+      <w:lvlText w:val="%5."/>
+      <w:lvlJc w:val="left"/>
+      <w:pPr>
+        <w:ind w:left="3600" w:hanging="360"/>
+      </w:pPr>
+    </w:lvl>
+    <w:lvl w:ilvl="5" w:tplc="0407001B" w:tentative="1">
+      <w:start w:val="1"/>
+      <w:numFmt w:val="lowerRoman"/>
+      <w:lvlText w:val="%6."/>
+      <w:lvlJc w:val="right"/>
+      <w:pPr>
+        <w:ind w:left="4320" w:hanging="180"/>
+      </w:pPr>
+    </w:lvl>
+    <w:lvl w:ilvl="6" w:tplc="0407000F" w:tentative="1">
+      <w:start w:val="1"/>
+      <w:numFmt w:val="decimal"/>
+      <w:lvlText w:val="%7."/>
+      <w:lvlJc w:val="left"/>
+      <w:pPr>
+        <w:ind w:left="5040" w:hanging="360"/>
+      </w:pPr>
+    </w:lvl>
+    <w:lvl w:ilvl="7" w:tplc="04070019" w:tentative="1">
+      <w:start w:val="1"/>
+      <w:numFmt w:val="lowerLetter"/>
+      <w:lvlText w:val="%8."/>
+      <w:lvlJc w:val="left"/>
+      <w:pPr>
+        <w:ind w:left="5760" w:hanging="360"/>
+      </w:pPr>
+    </w:lvl>
+    <w:lvl w:ilvl="8" w:tplc="0407001B" w:tentative="1">
+      <w:start w:val="1"/>
+      <w:numFmt w:val="lowerRoman"/>
+      <w:lvlText w:val="%9."/>
+      <w:lvlJc w:val="right"/>
+      <w:pPr>
+        <w:ind w:left="6480" w:hanging="180"/>
+      </w:pPr>
+    </w:lvl>
+  </w:abstractNum>
+  <w:abstractNum w:abstractNumId="37" w15:restartNumberingAfterBreak="0">
     <w:nsid w:val="67196863"/>
     <w:multiLevelType w:val="multilevel"/>
     <w:tmpl w:val="5C02463E"/>
@@ -16963,7 +18922,7 @@
       </w:pPr>
     </w:lvl>
   </w:abstractNum>
-  <w:abstractNum w:abstractNumId="35" w15:restartNumberingAfterBreak="0">
+  <w:abstractNum w:abstractNumId="38" w15:restartNumberingAfterBreak="0">
     <w:nsid w:val="6D1F1500"/>
     <w:multiLevelType w:val="hybridMultilevel"/>
     <w:tmpl w:val="90DA68BC"/>
@@ -17076,7 +19035,7 @@
       </w:rPr>
     </w:lvl>
   </w:abstractNum>
-  <w:abstractNum w:abstractNumId="36" w15:restartNumberingAfterBreak="0">
+  <w:abstractNum w:abstractNumId="39" w15:restartNumberingAfterBreak="0">
     <w:nsid w:val="6D535FB2"/>
     <w:multiLevelType w:val="hybridMultilevel"/>
     <w:tmpl w:val="09CE908A"/>
@@ -17162,7 +19121,7 @@
       </w:pPr>
     </w:lvl>
   </w:abstractNum>
-  <w:abstractNum w:abstractNumId="37" w15:restartNumberingAfterBreak="0">
+  <w:abstractNum w:abstractNumId="40" w15:restartNumberingAfterBreak="0">
     <w:nsid w:val="71EB15E1"/>
     <w:multiLevelType w:val="hybridMultilevel"/>
     <w:tmpl w:val="23C46212"/>
@@ -17275,7 +19234,7 @@
       </w:rPr>
     </w:lvl>
   </w:abstractNum>
-  <w:abstractNum w:abstractNumId="38" w15:restartNumberingAfterBreak="0">
+  <w:abstractNum w:abstractNumId="41" w15:restartNumberingAfterBreak="0">
     <w:nsid w:val="74553575"/>
     <w:multiLevelType w:val="multilevel"/>
     <w:tmpl w:val="5C02463E"/>
@@ -17361,7 +19320,7 @@
       </w:pPr>
     </w:lvl>
   </w:abstractNum>
-  <w:abstractNum w:abstractNumId="39" w15:restartNumberingAfterBreak="0">
+  <w:abstractNum w:abstractNumId="42" w15:restartNumberingAfterBreak="0">
     <w:nsid w:val="74B5056B"/>
     <w:multiLevelType w:val="hybridMultilevel"/>
     <w:tmpl w:val="283ABB94"/>
@@ -17474,7 +19433,7 @@
       </w:rPr>
     </w:lvl>
   </w:abstractNum>
-  <w:abstractNum w:abstractNumId="40" w15:restartNumberingAfterBreak="0">
+  <w:abstractNum w:abstractNumId="43" w15:restartNumberingAfterBreak="0">
     <w:nsid w:val="756047FF"/>
     <w:multiLevelType w:val="hybridMultilevel"/>
     <w:tmpl w:val="967CACE4"/>
@@ -17587,7 +19546,7 @@
       </w:rPr>
     </w:lvl>
   </w:abstractNum>
-  <w:abstractNum w:abstractNumId="41" w15:restartNumberingAfterBreak="0">
+  <w:abstractNum w:abstractNumId="44" w15:restartNumberingAfterBreak="0">
     <w:nsid w:val="77B47445"/>
     <w:multiLevelType w:val="multilevel"/>
     <w:tmpl w:val="5C02463E"/>
@@ -17683,34 +19642,34 @@
     <w:abstractNumId w:val="16"/>
   </w:num>
   <w:num w:numId="4" w16cid:durableId="572666472">
-    <w:abstractNumId w:val="41"/>
+    <w:abstractNumId w:val="44"/>
   </w:num>
   <w:num w:numId="5" w16cid:durableId="508566211">
-    <w:abstractNumId w:val="34"/>
+    <w:abstractNumId w:val="37"/>
   </w:num>
   <w:num w:numId="6" w16cid:durableId="630749080">
-    <w:abstractNumId w:val="26"/>
+    <w:abstractNumId w:val="27"/>
   </w:num>
   <w:num w:numId="7" w16cid:durableId="1638342591">
     <w:abstractNumId w:val="5"/>
   </w:num>
   <w:num w:numId="8" w16cid:durableId="337195737">
-    <w:abstractNumId w:val="38"/>
+    <w:abstractNumId w:val="41"/>
   </w:num>
   <w:num w:numId="9" w16cid:durableId="1076170577">
-    <w:abstractNumId w:val="31"/>
+    <w:abstractNumId w:val="33"/>
   </w:num>
   <w:num w:numId="10" w16cid:durableId="1221868147">
     <w:abstractNumId w:val="4"/>
   </w:num>
   <w:num w:numId="11" w16cid:durableId="1191409440">
-    <w:abstractNumId w:val="32"/>
+    <w:abstractNumId w:val="34"/>
   </w:num>
   <w:num w:numId="12" w16cid:durableId="2054232354">
-    <w:abstractNumId w:val="37"/>
+    <w:abstractNumId w:val="40"/>
   </w:num>
   <w:num w:numId="13" w16cid:durableId="761609939">
-    <w:abstractNumId w:val="33"/>
+    <w:abstractNumId w:val="35"/>
   </w:num>
   <w:num w:numId="14" w16cid:durableId="1334839260">
     <w:abstractNumId w:val="25"/>
@@ -17719,7 +19678,7 @@
     <w:abstractNumId w:val="8"/>
   </w:num>
   <w:num w:numId="16" w16cid:durableId="2050763611">
-    <w:abstractNumId w:val="35"/>
+    <w:abstractNumId w:val="38"/>
   </w:num>
   <w:num w:numId="17" w16cid:durableId="1994605252">
     <w:abstractNumId w:val="19"/>
@@ -17740,10 +19699,10 @@
     <w:abstractNumId w:val="14"/>
   </w:num>
   <w:num w:numId="23" w16cid:durableId="998729564">
-    <w:abstractNumId w:val="39"/>
+    <w:abstractNumId w:val="42"/>
   </w:num>
   <w:num w:numId="24" w16cid:durableId="891697110">
-    <w:abstractNumId w:val="28"/>
+    <w:abstractNumId w:val="29"/>
   </w:num>
   <w:num w:numId="25" w16cid:durableId="174078129">
     <w:abstractNumId w:val="15"/>
@@ -17758,7 +19717,7 @@
     <w:abstractNumId w:val="9"/>
   </w:num>
   <w:num w:numId="29" w16cid:durableId="1879396966">
-    <w:abstractNumId w:val="30"/>
+    <w:abstractNumId w:val="32"/>
   </w:num>
   <w:num w:numId="30" w16cid:durableId="952325650">
     <w:abstractNumId w:val="6"/>
@@ -17767,7 +19726,7 @@
     <w:abstractNumId w:val="3"/>
   </w:num>
   <w:num w:numId="32" w16cid:durableId="145829896">
-    <w:abstractNumId w:val="36"/>
+    <w:abstractNumId w:val="39"/>
   </w:num>
   <w:num w:numId="33" w16cid:durableId="99958461">
     <w:abstractNumId w:val="18"/>
@@ -17779,7 +19738,7 @@
     <w:abstractNumId w:val="17"/>
   </w:num>
   <w:num w:numId="36" w16cid:durableId="1998487156">
-    <w:abstractNumId w:val="40"/>
+    <w:abstractNumId w:val="43"/>
   </w:num>
   <w:num w:numId="37" w16cid:durableId="22370330">
     <w:abstractNumId w:val="1"/>
@@ -17788,7 +19747,7 @@
     <w:abstractNumId w:val="0"/>
   </w:num>
   <w:num w:numId="39" w16cid:durableId="1776510258">
-    <w:abstractNumId w:val="29"/>
+    <w:abstractNumId w:val="30"/>
   </w:num>
   <w:num w:numId="40" w16cid:durableId="1104495951">
     <w:abstractNumId w:val="21"/>
@@ -17797,7 +19756,16 @@
     <w:abstractNumId w:val="20"/>
   </w:num>
   <w:num w:numId="42" w16cid:durableId="1517690132">
-    <w:abstractNumId w:val="27"/>
+    <w:abstractNumId w:val="28"/>
+  </w:num>
+  <w:num w:numId="43" w16cid:durableId="1214389344">
+    <w:abstractNumId w:val="31"/>
+  </w:num>
+  <w:num w:numId="44" w16cid:durableId="324432097">
+    <w:abstractNumId w:val="26"/>
+  </w:num>
+  <w:num w:numId="45" w16cid:durableId="1303268375">
+    <w:abstractNumId w:val="36"/>
   </w:num>
 </w:numbering>
 </file>
@@ -18202,7 +20170,7 @@
   <w:style w:type="paragraph" w:default="1" w:styleId="Standard">
     <w:name w:val="Normal"/>
     <w:qFormat/>
-    <w:rsid w:val="00F54D8A"/>
+    <w:rsid w:val="005D3D38"/>
   </w:style>
   <w:style w:type="paragraph" w:styleId="berschrift1">
     <w:name w:val="heading 1"/>
@@ -18437,7 +20405,6 @@
   <w:style w:type="character" w:default="1" w:styleId="Absatz-Standardschriftart">
     <w:name w:val="Default Paragraph Font"/>
     <w:uiPriority w:val="1"/>
-    <w:semiHidden/>
     <w:unhideWhenUsed/>
   </w:style>
   <w:style w:type="table" w:default="1" w:styleId="NormaleTabelle">
@@ -18896,6 +20863,18 @@
       <w:vertAlign w:val="superscript"/>
     </w:rPr>
   </w:style>
+  <w:style w:type="character" w:styleId="BesuchterLink">
+    <w:name w:val="FollowedHyperlink"/>
+    <w:basedOn w:val="Absatz-Standardschriftart"/>
+    <w:uiPriority w:val="99"/>
+    <w:semiHidden/>
+    <w:unhideWhenUsed/>
+    <w:rsid w:val="00BB7F6B"/>
+    <w:rPr>
+      <w:color w:val="96607D" w:themeColor="followedHyperlink"/>
+      <w:u w:val="single"/>
+    </w:rPr>
+  </w:style>
 </w:styles>
 </file>
 

</xml_diff>

<commit_message>
LP36131: Nachtrag zum Doku-Abschluss (ohne Streamlit-Teil).
</commit_message>
<xml_diff>
--- a/DMAS.AEC/40.DMAS_AEC.Umsetzung/Dokumentation/dmas.AoEC.showcase.docx
+++ b/DMAS.AEC/40.DMAS_AEC.Umsetzung/Dokumentation/dmas.AoEC.showcase.docx
@@ -574,10 +574,7 @@
         <w:t>s</w:t>
       </w:r>
       <w:r>
-        <w:t xml:space="preserve">chreibung findet sich in </w:t>
-      </w:r>
-      <w:r>
-        <w:t xml:space="preserve"> </w:t>
+        <w:t xml:space="preserve">chreibung findet sich in  </w:t>
       </w:r>
       <w:r>
         <w:rPr>
@@ -605,19 +602,7 @@
           <w:rPr>
             <w:rStyle w:val="Hyperlink"/>
           </w:rPr>
-          <w:t>https://dataverse.ha</w:t>
-        </w:r>
-        <w:r>
-          <w:rPr>
-            <w:rStyle w:val="Hyperlink"/>
-          </w:rPr>
-          <w:t>r</w:t>
-        </w:r>
-        <w:r>
-          <w:rPr>
-            <w:rStyle w:val="Hyperlink"/>
-          </w:rPr>
-          <w:t>vard.edu/dataverse/atlas</w:t>
+          <w:t>https://dataverse.harvard.edu/dataverse/atlas</w:t>
         </w:r>
       </w:hyperlink>
       <w:r>
@@ -1489,13 +1474,7 @@
         <w:fldChar w:fldCharType="end"/>
       </w:r>
       <w:r>
-        <w:t>)</w:t>
-      </w:r>
-      <w:r>
-        <w:t xml:space="preserve"> findet sich eine kurze</w:t>
-      </w:r>
-      <w:r>
-        <w:t xml:space="preserve"> Anleitung zum Umgang mit Snowflake.</w:t>
+        <w:t>) findet sich eine kurze Anleitung zum Umgang mit Snowflake.</w:t>
       </w:r>
     </w:p>
     <w:p/>
@@ -9644,20 +9623,13 @@
                 <w:sz w:val="18"/>
                 <w:szCs w:val="18"/>
               </w:rPr>
-              <w:instrText xml:space="preserve"> REF _Ref195603278 \h </w:instrText>
+              <w:instrText xml:space="preserve"> REF _Ref195603278 \h  \* MERGEFORMAT </w:instrText>
             </w:r>
             <w:r>
               <w:rPr>
                 <w:sz w:val="18"/>
                 <w:szCs w:val="18"/>
               </w:rPr>
-            </w:r>
-            <w:r>
-              <w:rPr>
-                <w:sz w:val="18"/>
-                <w:szCs w:val="18"/>
-              </w:rPr>
-              <w:instrText xml:space="preserve"> \* MERGEFORMAT </w:instrText>
             </w:r>
             <w:r>
               <w:rPr>
@@ -10492,20 +10464,13 @@
                 <w:sz w:val="18"/>
                 <w:szCs w:val="18"/>
               </w:rPr>
-              <w:instrText xml:space="preserve"> REF _Ref195603278 \h </w:instrText>
+              <w:instrText xml:space="preserve"> REF _Ref195603278 \h  \* MERGEFORMAT </w:instrText>
             </w:r>
             <w:r>
               <w:rPr>
                 <w:sz w:val="18"/>
                 <w:szCs w:val="18"/>
               </w:rPr>
-            </w:r>
-            <w:r>
-              <w:rPr>
-                <w:sz w:val="18"/>
-                <w:szCs w:val="18"/>
-              </w:rPr>
-              <w:instrText xml:space="preserve"> \* MERGEFORMAT </w:instrText>
             </w:r>
             <w:r>
               <w:rPr>
@@ -10559,10 +10524,7 @@
         </w:numPr>
       </w:pPr>
       <w:r>
-        <w:t xml:space="preserve">erwartet die Quelldateien in einem </w:t>
-      </w:r>
-      <w:r>
-        <w:t>Snowflake-Stage</w:t>
+        <w:t>erwartet die Quelldateien in einem Snowflake-Stage</w:t>
       </w:r>
     </w:p>
     <w:p>
@@ -10941,6 +10903,9 @@
         </mc:AlternateContent>
       </w:r>
       <w:r>
+        <w:rPr>
+          <w:noProof/>
+        </w:rPr>
         <w:drawing>
           <wp:anchor distT="0" distB="0" distL="114300" distR="114300" simplePos="0" relativeHeight="251672576" behindDoc="0" locked="0" layoutInCell="1" allowOverlap="1" wp14:anchorId="39EFEC2C" wp14:editId="017372CB">
             <wp:simplePos x="0" y="0"/>
@@ -11768,21 +11733,7 @@
                 <w:sz w:val="20"/>
                 <w:szCs w:val="20"/>
               </w:rPr>
-              <w:t xml:space="preserve">Dialog </w:t>
-            </w:r>
-            <w:r>
-              <w:rPr>
-                <w:sz w:val="20"/>
-                <w:szCs w:val="20"/>
-              </w:rPr>
-              <w:t>'</w:t>
-            </w:r>
-            <w:r>
-              <w:rPr>
-                <w:sz w:val="20"/>
-                <w:szCs w:val="20"/>
-              </w:rPr>
-              <w:t xml:space="preserve">Create Notebook </w:t>
+              <w:t xml:space="preserve">Dialog 'Create Notebook </w:t>
             </w:r>
             <w:proofErr w:type="spellStart"/>
             <w:r>
@@ -11798,14 +11749,7 @@
                 <w:sz w:val="20"/>
                 <w:szCs w:val="20"/>
               </w:rPr>
-              <w:t xml:space="preserve"> Repository</w:t>
-            </w:r>
-            <w:r>
-              <w:rPr>
-                <w:sz w:val="20"/>
-                <w:szCs w:val="20"/>
-              </w:rPr>
-              <w:t>' erscheint.</w:t>
+              <w:t xml:space="preserve"> Repository' erscheint.</w:t>
             </w:r>
           </w:p>
         </w:tc>
@@ -12327,47 +12271,27 @@
                 <w:sz w:val="18"/>
                 <w:szCs w:val="18"/>
               </w:rPr>
-              <w:t xml:space="preserve">Pfad im Repository: </w:t>
-            </w:r>
-            <w:r>
+              <w:t>Pfad im Repository: Siehe (b)</w:t>
+            </w:r>
+          </w:p>
+          <w:p>
+            <w:pPr>
               <w:rPr>
                 <w:sz w:val="18"/>
                 <w:szCs w:val="18"/>
               </w:rPr>
-              <w:t>Siehe (</w:t>
-            </w:r>
-            <w:r>
+            </w:pPr>
+          </w:p>
+          <w:p>
+            <w:pPr>
               <w:rPr>
                 <w:sz w:val="18"/>
                 <w:szCs w:val="18"/>
               </w:rPr>
-              <w:t>b</w:t>
-            </w:r>
-            <w:r>
-              <w:rPr>
-                <w:sz w:val="18"/>
-                <w:szCs w:val="18"/>
-              </w:rPr>
-              <w:t>)</w:t>
-            </w:r>
-          </w:p>
-          <w:p>
-            <w:pPr>
-              <w:rPr>
-                <w:sz w:val="18"/>
-                <w:szCs w:val="18"/>
-              </w:rPr>
-            </w:pPr>
-          </w:p>
-          <w:p>
-            <w:pPr>
-              <w:rPr>
-                <w:sz w:val="18"/>
-                <w:szCs w:val="18"/>
-              </w:rPr>
-            </w:pPr>
-            <w:r>
-              <w:rPr>
+            </w:pPr>
+            <w:r>
+              <w:rPr>
+                <w:noProof/>
                 <w:sz w:val="18"/>
                 <w:szCs w:val="18"/>
               </w:rPr>
@@ -12430,8 +12354,6 @@
       </w:r>
       <w:r>
         <w:tab/>
-      </w:r>
-      <w:r>
         <w:t>Database: DMAS, Repository:</w:t>
       </w:r>
       <w:r>
@@ -12454,8 +12376,6 @@
       </w:r>
       <w:r>
         <w:tab/>
-      </w:r>
-      <w:r>
         <w:t>DMAS.AEC/40.DMAS_AEC.Umsetzung/03.Upload_HS12.programmatically/IMPORT_HS12_INTERNAL_STAGE_STATA/IMPORT_HS12_INTERNAL_STAGE_STATA_3.ipynb</w:t>
       </w:r>
     </w:p>
@@ -13352,20 +13272,13 @@
                 <w:sz w:val="18"/>
                 <w:szCs w:val="18"/>
               </w:rPr>
-              <w:instrText xml:space="preserve"> REF _Ref195603278 \h </w:instrText>
+              <w:instrText xml:space="preserve"> REF _Ref195603278 \h  \* MERGEFORMAT </w:instrText>
             </w:r>
             <w:r>
               <w:rPr>
                 <w:sz w:val="18"/>
                 <w:szCs w:val="18"/>
               </w:rPr>
-            </w:r>
-            <w:r>
-              <w:rPr>
-                <w:sz w:val="18"/>
-                <w:szCs w:val="18"/>
-              </w:rPr>
-              <w:instrText xml:space="preserve"> \* MERGEFORMAT </w:instrText>
             </w:r>
             <w:r>
               <w:rPr>
@@ -13511,20 +13424,13 @@
                 <w:sz w:val="18"/>
                 <w:szCs w:val="18"/>
               </w:rPr>
-              <w:instrText xml:space="preserve"> REF _Ref195603278 \h </w:instrText>
+              <w:instrText xml:space="preserve"> REF _Ref195603278 \h  \* MERGEFORMAT </w:instrText>
             </w:r>
             <w:r>
               <w:rPr>
                 <w:sz w:val="18"/>
                 <w:szCs w:val="18"/>
               </w:rPr>
-            </w:r>
-            <w:r>
-              <w:rPr>
-                <w:sz w:val="18"/>
-                <w:szCs w:val="18"/>
-              </w:rPr>
-              <w:instrText xml:space="preserve"> \* MERGEFORMAT </w:instrText>
             </w:r>
             <w:r>
               <w:rPr>
@@ -16558,6 +16464,75 @@
                 <w14:ligatures w14:val="none"/>
               </w:rPr>
               <w:t>DMAS/DMAS.AEC/40.DMAS_AEC.Umsetzung/Upload/AOEC_LOAD_HS12_STATA_ALL/AOEC_LAOD_HS12_STATA_ALL.ipynb</w:t>
+            </w:r>
+          </w:p>
+        </w:tc>
+      </w:tr>
+      <w:tr>
+        <w:trPr>
+          <w:trHeight w:val="300"/>
+        </w:trPr>
+        <w:tc>
+          <w:tcPr>
+            <w:tcW w:w="9072" w:type="dxa"/>
+            <w:tcBorders>
+              <w:top w:val="nil"/>
+              <w:left w:val="nil"/>
+              <w:bottom w:val="nil"/>
+              <w:right w:val="nil"/>
+            </w:tcBorders>
+            <w:shd w:val="clear" w:color="auto" w:fill="auto"/>
+            <w:noWrap/>
+            <w:vAlign w:val="bottom"/>
+          </w:tcPr>
+          <w:p>
+            <w:pPr>
+              <w:spacing w:after="0" w:line="240" w:lineRule="auto"/>
+              <w:rPr>
+                <w:rFonts w:ascii="Aptos Narrow" w:eastAsia="Times New Roman" w:hAnsi="Aptos Narrow" w:cs="Times New Roman"/>
+                <w:color w:val="000000"/>
+                <w:kern w:val="0"/>
+                <w:sz w:val="18"/>
+                <w:szCs w:val="18"/>
+                <w:lang w:eastAsia="de-DE"/>
+                <w14:ligatures w14:val="none"/>
+              </w:rPr>
+            </w:pPr>
+            <w:r>
+              <w:rPr>
+                <w:rFonts w:ascii="Aptos Narrow" w:eastAsia="Times New Roman" w:hAnsi="Aptos Narrow" w:cs="Times New Roman"/>
+                <w:color w:val="000000"/>
+                <w:kern w:val="0"/>
+                <w:sz w:val="18"/>
+                <w:szCs w:val="18"/>
+                <w:lang w:eastAsia="de-DE"/>
+                <w14:ligatures w14:val="none"/>
+              </w:rPr>
+              <w:t>DMAS/DMAS.AEC/40.DMAS_AEC.Umsetzung/</w:t>
+            </w:r>
+            <w:r>
+              <w:rPr>
+                <w:rFonts w:ascii="Aptos Narrow" w:eastAsia="Times New Roman" w:hAnsi="Aptos Narrow" w:cs="Times New Roman"/>
+                <w:color w:val="000000"/>
+                <w:kern w:val="0"/>
+                <w:sz w:val="18"/>
+                <w:szCs w:val="18"/>
+                <w:lang w:eastAsia="de-DE"/>
+                <w14:ligatures w14:val="none"/>
+              </w:rPr>
+              <w:t>Visualisierung/Tableau/</w:t>
+            </w:r>
+            <w:r>
+              <w:rPr>
+                <w:rFonts w:ascii="Aptos Narrow" w:eastAsia="Times New Roman" w:hAnsi="Aptos Narrow" w:cs="Times New Roman"/>
+                <w:color w:val="000000"/>
+                <w:kern w:val="0"/>
+                <w:sz w:val="18"/>
+                <w:szCs w:val="18"/>
+                <w:lang w:eastAsia="de-DE"/>
+                <w14:ligatures w14:val="none"/>
+              </w:rPr>
+              <w:t>aoec.twb</w:t>
             </w:r>
           </w:p>
         </w:tc>
@@ -16928,23 +16903,7 @@
                                   <w14:round/>
                                 </w14:textOutline>
                               </w:rPr>
-                              <w:t xml:space="preserve"> URL</w:t>
-                            </w:r>
-                            <w:r>
-                              <w:rPr>
-                                <w:color w:val="000000" w:themeColor="text1"/>
-                                <w14:shadow w14:blurRad="38100" w14:dist="19050" w14:dir="2700000" w14:sx="100000" w14:sy="100000" w14:kx="0" w14:ky="0" w14:algn="tl">
-                                  <w14:schemeClr w14:val="dk1">
-                                    <w14:alpha w14:val="60000"/>
-                                  </w14:schemeClr>
-                                </w14:shadow>
-                                <w14:textOutline w14:w="0" w14:cap="flat" w14:cmpd="sng" w14:algn="ctr">
-                                  <w14:noFill/>
-                                  <w14:prstDash w14:val="solid"/>
-                                  <w14:round/>
-                                </w14:textOutline>
-                              </w:rPr>
-                              <w:t xml:space="preserve"> aus Anmeldungs-Mail</w:t>
+                              <w:t xml:space="preserve"> URL aus Anmeldungs-Mail</w:t>
                             </w:r>
                           </w:p>
                         </w:txbxContent>
@@ -17062,6 +17021,9 @@
         </mc:AlternateContent>
       </w:r>
       <w:r>
+        <w:rPr>
+          <w:noProof/>
+        </w:rPr>
         <w:drawing>
           <wp:anchor distT="0" distB="0" distL="114300" distR="114300" simplePos="0" relativeHeight="251658240" behindDoc="0" locked="0" layoutInCell="1" allowOverlap="1" wp14:anchorId="78BFA004" wp14:editId="11DD5055">
             <wp:simplePos x="0" y="0"/>
@@ -17301,6 +17263,9 @@
         </mc:AlternateContent>
       </w:r>
       <w:r>
+        <w:rPr>
+          <w:noProof/>
+        </w:rPr>
         <w:drawing>
           <wp:inline distT="0" distB="0" distL="0" distR="0" wp14:anchorId="58308FF2" wp14:editId="317CE492">
             <wp:extent cx="5760720" cy="4693920"/>
@@ -17648,6 +17613,9 @@
         </mc:AlternateContent>
       </w:r>
       <w:r>
+        <w:rPr>
+          <w:noProof/>
+        </w:rPr>
         <w:drawing>
           <wp:anchor distT="0" distB="0" distL="114300" distR="114300" simplePos="0" relativeHeight="251665408" behindDoc="0" locked="0" layoutInCell="1" allowOverlap="1" wp14:anchorId="0BB11500" wp14:editId="326511F6">
             <wp:simplePos x="0" y="0"/>
@@ -17707,6 +17675,9 @@
     </w:p>
     <w:p>
       <w:r>
+        <w:rPr>
+          <w:noProof/>
+        </w:rPr>
         <w:drawing>
           <wp:anchor distT="0" distB="0" distL="114300" distR="114300" simplePos="0" relativeHeight="251670528" behindDoc="0" locked="0" layoutInCell="1" allowOverlap="1" wp14:anchorId="2748D1C5" wp14:editId="1188BD76">
             <wp:simplePos x="0" y="0"/>
@@ -17770,6 +17741,9 @@
     <w:p/>
     <w:p>
       <w:r>
+        <w:rPr>
+          <w:noProof/>
+        </w:rPr>
         <w:lastRenderedPageBreak/>
         <w:drawing>
           <wp:anchor distT="0" distB="0" distL="114300" distR="114300" simplePos="0" relativeHeight="251671552" behindDoc="0" locked="0" layoutInCell="1" allowOverlap="1" wp14:anchorId="6ACD6BF3" wp14:editId="7D01614C">
@@ -17847,6 +17821,9 @@
         <w:t xml:space="preserve"> und &lt;CTRL-Return&gt; oder </w:t>
       </w:r>
       <w:r>
+        <w:rPr>
+          <w:noProof/>
+        </w:rPr>
         <w:drawing>
           <wp:inline distT="0" distB="0" distL="0" distR="0" wp14:anchorId="0448AB93" wp14:editId="712DAA52">
             <wp:extent cx="457200" cy="295275"/>
@@ -18094,13 +18071,7 @@
         <w:rPr>
           <w:rFonts w:ascii="Courier New" w:hAnsi="Courier New" w:cs="Courier New"/>
         </w:rPr>
-        <w:t xml:space="preserve"> -a </w:t>
-      </w:r>
-      <w:r>
-        <w:rPr>
-          <w:rFonts w:ascii="Courier New" w:hAnsi="Courier New" w:cs="Courier New"/>
-        </w:rPr>
-        <w:t>&lt;</w:t>
+        <w:t xml:space="preserve"> -a &lt;</w:t>
       </w:r>
       <w:proofErr w:type="spellStart"/>
       <w:r>
@@ -18114,31 +18085,7 @@
         <w:rPr>
           <w:rFonts w:ascii="Courier New" w:hAnsi="Courier New" w:cs="Courier New"/>
         </w:rPr>
-        <w:t>&gt;</w:t>
-      </w:r>
-      <w:r>
-        <w:rPr>
-          <w:rFonts w:ascii="Courier New" w:hAnsi="Courier New" w:cs="Courier New"/>
-        </w:rPr>
-        <w:t xml:space="preserve"> -u </w:t>
-      </w:r>
-      <w:r>
-        <w:rPr>
-          <w:rFonts w:ascii="Courier New" w:hAnsi="Courier New" w:cs="Courier New"/>
-        </w:rPr>
-        <w:t>&lt;user-name&gt;</w:t>
-      </w:r>
-      <w:r>
-        <w:rPr>
-          <w:rFonts w:ascii="Courier New" w:hAnsi="Courier New" w:cs="Courier New"/>
-        </w:rPr>
-        <w:t xml:space="preserve"> -f </w:t>
-      </w:r>
-      <w:r>
-        <w:rPr>
-          <w:rFonts w:ascii="Courier New" w:hAnsi="Courier New" w:cs="Courier New"/>
-        </w:rPr>
-        <w:t>&lt;kommando-datei&gt;</w:t>
+        <w:t>&gt; -u &lt;user-name&gt; -f &lt;kommando-datei&gt;</w:t>
       </w:r>
     </w:p>
     <w:sectPr>
@@ -22553,6 +22500,7 @@
   <w:style w:type="character" w:default="1" w:styleId="Absatz-Standardschriftart">
     <w:name w:val="Default Paragraph Font"/>
     <w:uiPriority w:val="1"/>
+    <w:semiHidden/>
     <w:unhideWhenUsed/>
   </w:style>
   <w:style w:type="table" w:default="1" w:styleId="NormaleTabelle">

</xml_diff>